<commit_message>
Avec la page info T1
</commit_message>
<xml_diff>
--- a/PROMPT DE REPRISE élections-2026.docx
+++ b/PROMPT DE REPRISE élections-2026.docx
@@ -77,8 +77,6 @@
         </w:rPr>
         <w:t xml:space="preserve"> en :</w:t>
       </w:r>
-      <w:bookmarkStart w:id="0" w:name="_GoBack"/>
-      <w:bookmarkEnd w:id="0"/>
     </w:p>
     <w:p>
       <w:pPr>
@@ -1367,34 +1365,7 @@
           <w:szCs w:val="20"/>
           <w:lang w:eastAsia="fr-FR"/>
         </w:rPr>
-        <w:t>googleSheets</w:t>
-      </w:r>
-      <w:r>
-        <w:rPr>
-          <w:rFonts w:ascii="Courier New" w:eastAsia="Times New Roman" w:hAnsi="Courier New" w:cs="Courier New"/>
-          <w:sz w:val="20"/>
-          <w:szCs w:val="20"/>
-          <w:lang w:eastAsia="fr-FR"/>
-        </w:rPr>
-        <w:t>.</w:t>
-      </w:r>
-      <w:r>
-        <w:rPr>
-          <w:rFonts w:ascii="Courier New" w:eastAsia="Times New Roman" w:hAnsi="Courier New" w:cs="Courier New"/>
-          <w:sz w:val="20"/>
-          <w:szCs w:val="20"/>
-          <w:lang w:eastAsia="fr-FR"/>
-        </w:rPr>
-        <w:t>j</w:t>
-      </w:r>
-      <w:r>
-        <w:rPr>
-          <w:rFonts w:ascii="Courier New" w:eastAsia="Times New Roman" w:hAnsi="Courier New" w:cs="Courier New"/>
-          <w:sz w:val="20"/>
-          <w:szCs w:val="20"/>
-          <w:lang w:eastAsia="fr-FR"/>
-        </w:rPr>
-        <w:t>s</w:t>
+        <w:t>authConfig.js</w:t>
       </w:r>
     </w:p>
     <w:p>
@@ -1430,10 +1401,45 @@
           <w:rFonts w:ascii="Courier New" w:eastAsia="Times New Roman" w:hAnsi="Courier New" w:cs="Courier New"/>
           <w:sz w:val="20"/>
           <w:szCs w:val="20"/>
-          <w:highlight w:val="yellow"/>
-          <w:lang w:eastAsia="fr-FR"/>
-        </w:rPr>
-        <w:t>├── styles/</w:t>
+          <w:lang w:eastAsia="fr-FR"/>
+        </w:rPr>
+        <w:t xml:space="preserve">│   ├── </w:t>
+      </w:r>
+      <w:r>
+        <w:rPr>
+          <w:rFonts w:ascii="Courier New" w:eastAsia="Times New Roman" w:hAnsi="Courier New" w:cs="Courier New"/>
+          <w:sz w:val="20"/>
+          <w:szCs w:val="20"/>
+          <w:lang w:eastAsia="fr-FR"/>
+        </w:rPr>
+        <w:t>googleSheets</w:t>
+      </w:r>
+      <w:r>
+        <w:rPr>
+          <w:rFonts w:ascii="Courier New" w:eastAsia="Times New Roman" w:hAnsi="Courier New" w:cs="Courier New"/>
+          <w:sz w:val="20"/>
+          <w:szCs w:val="20"/>
+          <w:lang w:eastAsia="fr-FR"/>
+        </w:rPr>
+        <w:t>.</w:t>
+      </w:r>
+      <w:r>
+        <w:rPr>
+          <w:rFonts w:ascii="Courier New" w:eastAsia="Times New Roman" w:hAnsi="Courier New" w:cs="Courier New"/>
+          <w:sz w:val="20"/>
+          <w:szCs w:val="20"/>
+          <w:lang w:eastAsia="fr-FR"/>
+        </w:rPr>
+        <w:t>j</w:t>
+      </w:r>
+      <w:r>
+        <w:rPr>
+          <w:rFonts w:ascii="Courier New" w:eastAsia="Times New Roman" w:hAnsi="Courier New" w:cs="Courier New"/>
+          <w:sz w:val="20"/>
+          <w:szCs w:val="20"/>
+          <w:lang w:eastAsia="fr-FR"/>
+        </w:rPr>
+        <w:t>s</w:t>
       </w:r>
     </w:p>
     <w:p>
@@ -1469,9 +1475,10 @@
           <w:rFonts w:ascii="Courier New" w:eastAsia="Times New Roman" w:hAnsi="Courier New" w:cs="Courier New"/>
           <w:sz w:val="20"/>
           <w:szCs w:val="20"/>
-          <w:lang w:eastAsia="fr-FR"/>
-        </w:rPr>
-        <w:t>│   ├── App.css</w:t>
+          <w:highlight w:val="yellow"/>
+          <w:lang w:eastAsia="fr-FR"/>
+        </w:rPr>
+        <w:t>├── styles/</w:t>
       </w:r>
     </w:p>
     <w:p>
@@ -1509,25 +1516,7 @@
           <w:szCs w:val="20"/>
           <w:lang w:eastAsia="fr-FR"/>
         </w:rPr>
-        <w:t xml:space="preserve">│   ├── </w:t>
-      </w:r>
-      <w:r>
-        <w:rPr>
-          <w:rFonts w:ascii="Courier New" w:eastAsia="Times New Roman" w:hAnsi="Courier New" w:cs="Courier New"/>
-          <w:sz w:val="20"/>
-          <w:szCs w:val="20"/>
-          <w:lang w:eastAsia="fr-FR"/>
-        </w:rPr>
-        <w:t>candidates</w:t>
-      </w:r>
-      <w:r>
-        <w:rPr>
-          <w:rFonts w:ascii="Courier New" w:eastAsia="Times New Roman" w:hAnsi="Courier New" w:cs="Courier New"/>
-          <w:sz w:val="20"/>
-          <w:szCs w:val="20"/>
-          <w:lang w:eastAsia="fr-FR"/>
-        </w:rPr>
-        <w:t>.css</w:t>
+        <w:t>│   ├── App.css</w:t>
       </w:r>
     </w:p>
     <w:p>
@@ -1565,7 +1554,25 @@
           <w:szCs w:val="20"/>
           <w:lang w:eastAsia="fr-FR"/>
         </w:rPr>
-        <w:t>│   ├── variables.css</w:t>
+        <w:t xml:space="preserve">│   ├── </w:t>
+      </w:r>
+      <w:r>
+        <w:rPr>
+          <w:rFonts w:ascii="Courier New" w:eastAsia="Times New Roman" w:hAnsi="Courier New" w:cs="Courier New"/>
+          <w:sz w:val="20"/>
+          <w:szCs w:val="20"/>
+          <w:lang w:eastAsia="fr-FR"/>
+        </w:rPr>
+        <w:t>candidates</w:t>
+      </w:r>
+      <w:r>
+        <w:rPr>
+          <w:rFonts w:ascii="Courier New" w:eastAsia="Times New Roman" w:hAnsi="Courier New" w:cs="Courier New"/>
+          <w:sz w:val="20"/>
+          <w:szCs w:val="20"/>
+          <w:lang w:eastAsia="fr-FR"/>
+        </w:rPr>
+        <w:t>.css</w:t>
       </w:r>
     </w:p>
     <w:p>
@@ -1603,62 +1610,7 @@
           <w:szCs w:val="20"/>
           <w:lang w:eastAsia="fr-FR"/>
         </w:rPr>
-        <w:t xml:space="preserve">│   └── </w:t>
-      </w:r>
-      <w:r>
-        <w:rPr>
-          <w:rFonts w:ascii="Courier New" w:eastAsia="Times New Roman" w:hAnsi="Courier New" w:cs="Courier New"/>
-          <w:sz w:val="20"/>
-          <w:szCs w:val="20"/>
-          <w:highlight w:val="yellow"/>
-          <w:lang w:eastAsia="fr-FR"/>
-        </w:rPr>
-        <w:t>components/</w:t>
-      </w:r>
-      <w:r>
-        <w:rPr>
-          <w:rFonts w:ascii="Courier New" w:eastAsia="Times New Roman" w:hAnsi="Courier New" w:cs="Courier New"/>
-          <w:sz w:val="20"/>
-          <w:szCs w:val="20"/>
-          <w:lang w:eastAsia="fr-FR"/>
-        </w:rPr>
-        <w:br/>
-      </w:r>
-      <w:r>
-        <w:rPr>
-          <w:rFonts w:ascii="Courier New" w:eastAsia="Times New Roman" w:hAnsi="Courier New" w:cs="Courier New"/>
-          <w:sz w:val="20"/>
-          <w:szCs w:val="20"/>
-          <w:lang w:eastAsia="fr-FR"/>
-        </w:rPr>
-        <w:t xml:space="preserve">│   │   ├── </w:t>
-      </w:r>
-      <w:r>
-        <w:rPr>
-          <w:rFonts w:ascii="Courier New" w:eastAsia="Times New Roman" w:hAnsi="Courier New" w:cs="Courier New"/>
-          <w:sz w:val="20"/>
-          <w:szCs w:val="20"/>
-          <w:lang w:eastAsia="fr-FR"/>
-        </w:rPr>
-        <w:t>components</w:t>
-      </w:r>
-      <w:r>
-        <w:rPr>
-          <w:rFonts w:ascii="Courier New" w:eastAsia="Times New Roman" w:hAnsi="Courier New" w:cs="Courier New"/>
-          <w:sz w:val="20"/>
-          <w:szCs w:val="20"/>
-          <w:lang w:eastAsia="fr-FR"/>
-        </w:rPr>
-        <w:t>.</w:t>
-      </w:r>
-      <w:r>
-        <w:rPr>
-          <w:rFonts w:ascii="Courier New" w:eastAsia="Times New Roman" w:hAnsi="Courier New" w:cs="Courier New"/>
-          <w:sz w:val="20"/>
-          <w:szCs w:val="20"/>
-          <w:lang w:eastAsia="fr-FR"/>
-        </w:rPr>
-        <w:t>css</w:t>
+        <w:t>│   ├── variables.css</w:t>
       </w:r>
     </w:p>
     <w:p>
@@ -1696,6 +1648,34 @@
           <w:szCs w:val="20"/>
           <w:lang w:eastAsia="fr-FR"/>
         </w:rPr>
+        <w:t xml:space="preserve">│   └── </w:t>
+      </w:r>
+      <w:r>
+        <w:rPr>
+          <w:rFonts w:ascii="Courier New" w:eastAsia="Times New Roman" w:hAnsi="Courier New" w:cs="Courier New"/>
+          <w:sz w:val="20"/>
+          <w:szCs w:val="20"/>
+          <w:highlight w:val="yellow"/>
+          <w:lang w:eastAsia="fr-FR"/>
+        </w:rPr>
+        <w:t>components/</w:t>
+      </w:r>
+      <w:r>
+        <w:rPr>
+          <w:rFonts w:ascii="Courier New" w:eastAsia="Times New Roman" w:hAnsi="Courier New" w:cs="Courier New"/>
+          <w:sz w:val="20"/>
+          <w:szCs w:val="20"/>
+          <w:lang w:eastAsia="fr-FR"/>
+        </w:rPr>
+        <w:br/>
+      </w:r>
+      <w:r>
+        <w:rPr>
+          <w:rFonts w:ascii="Courier New" w:eastAsia="Times New Roman" w:hAnsi="Courier New" w:cs="Courier New"/>
+          <w:sz w:val="20"/>
+          <w:szCs w:val="20"/>
+          <w:lang w:eastAsia="fr-FR"/>
+        </w:rPr>
         <w:t xml:space="preserve">│   │   ├── </w:t>
       </w:r>
       <w:r>
@@ -1705,7 +1685,7 @@
           <w:szCs w:val="20"/>
           <w:lang w:eastAsia="fr-FR"/>
         </w:rPr>
-        <w:t>dashboard</w:t>
+        <w:t>components</w:t>
       </w:r>
       <w:r>
         <w:rPr>
@@ -1761,25 +1741,16 @@
           <w:szCs w:val="20"/>
           <w:lang w:eastAsia="fr-FR"/>
         </w:rPr>
-        <w:t xml:space="preserve">│   │   └── </w:t>
-      </w:r>
-      <w:r>
-        <w:rPr>
-          <w:rFonts w:ascii="Courier New" w:eastAsia="Times New Roman" w:hAnsi="Courier New" w:cs="Courier New"/>
-          <w:sz w:val="20"/>
-          <w:szCs w:val="20"/>
-          <w:lang w:eastAsia="fr-FR"/>
-        </w:rPr>
-        <w:t>n</w:t>
-      </w:r>
-      <w:r>
-        <w:rPr>
-          <w:rFonts w:ascii="Courier New" w:eastAsia="Times New Roman" w:hAnsi="Courier New" w:cs="Courier New"/>
-          <w:sz w:val="20"/>
-          <w:szCs w:val="20"/>
-          <w:lang w:eastAsia="fr-FR"/>
-        </w:rPr>
-        <w:t>avigation</w:t>
+        <w:t xml:space="preserve">│   │   ├── </w:t>
+      </w:r>
+      <w:r>
+        <w:rPr>
+          <w:rFonts w:ascii="Courier New" w:eastAsia="Times New Roman" w:hAnsi="Courier New" w:cs="Courier New"/>
+          <w:sz w:val="20"/>
+          <w:szCs w:val="20"/>
+          <w:lang w:eastAsia="fr-FR"/>
+        </w:rPr>
+        <w:t>dashboard</w:t>
       </w:r>
       <w:r>
         <w:rPr>
@@ -1833,10 +1804,36 @@
           <w:rFonts w:ascii="Courier New" w:eastAsia="Times New Roman" w:hAnsi="Courier New" w:cs="Courier New"/>
           <w:sz w:val="20"/>
           <w:szCs w:val="20"/>
-          <w:highlight w:val="yellow"/>
-          <w:lang w:eastAsia="fr-FR"/>
-        </w:rPr>
-        <w:t>├── services/</w:t>
+          <w:lang w:eastAsia="fr-FR"/>
+        </w:rPr>
+        <w:t xml:space="preserve">│   │   ├── </w:t>
+      </w:r>
+      <w:r>
+        <w:rPr>
+          <w:rFonts w:ascii="Courier New" w:eastAsia="Times New Roman" w:hAnsi="Courier New" w:cs="Courier New"/>
+          <w:sz w:val="20"/>
+          <w:szCs w:val="20"/>
+          <w:lang w:eastAsia="fr-FR"/>
+        </w:rPr>
+        <w:t>sieges</w:t>
+      </w:r>
+      <w:r>
+        <w:rPr>
+          <w:rFonts w:ascii="Courier New" w:eastAsia="Times New Roman" w:hAnsi="Courier New" w:cs="Courier New"/>
+          <w:sz w:val="20"/>
+          <w:szCs w:val="20"/>
+          <w:lang w:eastAsia="fr-FR"/>
+        </w:rPr>
+        <w:t>.</w:t>
+      </w:r>
+      <w:r>
+        <w:rPr>
+          <w:rFonts w:ascii="Courier New" w:eastAsia="Times New Roman" w:hAnsi="Courier New" w:cs="Courier New"/>
+          <w:sz w:val="20"/>
+          <w:szCs w:val="20"/>
+          <w:lang w:eastAsia="fr-FR"/>
+        </w:rPr>
+        <w:t>css</w:t>
       </w:r>
     </w:p>
     <w:p>
@@ -1874,7 +1871,34 @@
           <w:szCs w:val="20"/>
           <w:lang w:eastAsia="fr-FR"/>
         </w:rPr>
-        <w:t>│   ├── googleSheetsService.js</w:t>
+        <w:t xml:space="preserve">│   │   ├── </w:t>
+      </w:r>
+      <w:r>
+        <w:rPr>
+          <w:rFonts w:ascii="Courier New" w:eastAsia="Times New Roman" w:hAnsi="Courier New" w:cs="Courier New"/>
+          <w:sz w:val="20"/>
+          <w:szCs w:val="20"/>
+          <w:lang w:eastAsia="fr-FR"/>
+        </w:rPr>
+        <w:t>participation</w:t>
+      </w:r>
+      <w:r>
+        <w:rPr>
+          <w:rFonts w:ascii="Courier New" w:eastAsia="Times New Roman" w:hAnsi="Courier New" w:cs="Courier New"/>
+          <w:sz w:val="20"/>
+          <w:szCs w:val="20"/>
+          <w:lang w:eastAsia="fr-FR"/>
+        </w:rPr>
+        <w:t>.</w:t>
+      </w:r>
+      <w:r>
+        <w:rPr>
+          <w:rFonts w:ascii="Courier New" w:eastAsia="Times New Roman" w:hAnsi="Courier New" w:cs="Courier New"/>
+          <w:sz w:val="20"/>
+          <w:szCs w:val="20"/>
+          <w:lang w:eastAsia="fr-FR"/>
+        </w:rPr>
+        <w:t>css</w:t>
       </w:r>
     </w:p>
     <w:p>
@@ -1912,7 +1936,43 @@
           <w:szCs w:val="20"/>
           <w:lang w:eastAsia="fr-FR"/>
         </w:rPr>
-        <w:t>│   ├── authService.js</w:t>
+        <w:t xml:space="preserve">│   │   └── </w:t>
+      </w:r>
+      <w:r>
+        <w:rPr>
+          <w:rFonts w:ascii="Courier New" w:eastAsia="Times New Roman" w:hAnsi="Courier New" w:cs="Courier New"/>
+          <w:sz w:val="20"/>
+          <w:szCs w:val="20"/>
+          <w:lang w:eastAsia="fr-FR"/>
+        </w:rPr>
+        <w:t>n</w:t>
+      </w:r>
+      <w:r>
+        <w:rPr>
+          <w:rFonts w:ascii="Courier New" w:eastAsia="Times New Roman" w:hAnsi="Courier New" w:cs="Courier New"/>
+          <w:sz w:val="20"/>
+          <w:szCs w:val="20"/>
+          <w:lang w:eastAsia="fr-FR"/>
+        </w:rPr>
+        <w:t>avigation</w:t>
+      </w:r>
+      <w:r>
+        <w:rPr>
+          <w:rFonts w:ascii="Courier New" w:eastAsia="Times New Roman" w:hAnsi="Courier New" w:cs="Courier New"/>
+          <w:sz w:val="20"/>
+          <w:szCs w:val="20"/>
+          <w:lang w:eastAsia="fr-FR"/>
+        </w:rPr>
+        <w:t>.</w:t>
+      </w:r>
+      <w:r>
+        <w:rPr>
+          <w:rFonts w:ascii="Courier New" w:eastAsia="Times New Roman" w:hAnsi="Courier New" w:cs="Courier New"/>
+          <w:sz w:val="20"/>
+          <w:szCs w:val="20"/>
+          <w:lang w:eastAsia="fr-FR"/>
+        </w:rPr>
+        <w:t>css</w:t>
       </w:r>
     </w:p>
     <w:p>
@@ -1948,9 +2008,10 @@
           <w:rFonts w:ascii="Courier New" w:eastAsia="Times New Roman" w:hAnsi="Courier New" w:cs="Courier New"/>
           <w:sz w:val="20"/>
           <w:szCs w:val="20"/>
-          <w:lang w:eastAsia="fr-FR"/>
-        </w:rPr>
-        <w:t>│   ├── calculService.js</w:t>
+          <w:highlight w:val="yellow"/>
+          <w:lang w:eastAsia="fr-FR"/>
+        </w:rPr>
+        <w:t>├── services/</w:t>
       </w:r>
     </w:p>
     <w:p>
@@ -1988,7 +2049,7 @@
           <w:szCs w:val="20"/>
           <w:lang w:eastAsia="fr-FR"/>
         </w:rPr>
-        <w:t>│   ├── exportService.js</w:t>
+        <w:t>│   ├── googleSheetsService.js</w:t>
       </w:r>
     </w:p>
     <w:p>
@@ -2026,26 +2087,7 @@
           <w:szCs w:val="20"/>
           <w:lang w:eastAsia="fr-FR"/>
         </w:rPr>
-        <w:t>│   └── auditService.js</w:t>
-      </w:r>
-      <w:r>
-        <w:rPr>
-          <w:rFonts w:ascii="Courier New" w:eastAsia="Times New Roman" w:hAnsi="Courier New" w:cs="Courier New"/>
-          <w:sz w:val="20"/>
-          <w:szCs w:val="20"/>
-          <w:lang w:eastAsia="fr-FR"/>
-        </w:rPr>
-        <w:br/>
-      </w:r>
-      <w:r>
-        <w:rPr>
-          <w:rFonts w:ascii="Courier New" w:eastAsia="Times New Roman" w:hAnsi="Courier New" w:cs="Courier New"/>
-          <w:sz w:val="20"/>
-          <w:szCs w:val="20"/>
-          <w:highlight w:val="yellow"/>
-          <w:lang w:eastAsia="fr-FR"/>
-        </w:rPr>
-        <w:t>├── components/</w:t>
+        <w:t>│   ├── authService.js</w:t>
       </w:r>
     </w:p>
     <w:p>
@@ -2083,68 +2125,8 @@
           <w:szCs w:val="20"/>
           <w:lang w:eastAsia="fr-FR"/>
         </w:rPr>
-        <w:t xml:space="preserve">│   ├── </w:t>
-      </w:r>
-      <w:proofErr w:type="spellStart"/>
-      <w:r>
-        <w:rPr>
-          <w:rFonts w:ascii="Courier New" w:eastAsia="Times New Roman" w:hAnsi="Courier New" w:cs="Courier New"/>
-          <w:sz w:val="20"/>
-          <w:szCs w:val="20"/>
-          <w:highlight w:val="yellow"/>
-          <w:lang w:eastAsia="fr-FR"/>
-        </w:rPr>
-        <w:t>auth</w:t>
-      </w:r>
-      <w:proofErr w:type="spellEnd"/>
-      <w:r>
-        <w:rPr>
-          <w:rFonts w:ascii="Courier New" w:eastAsia="Times New Roman" w:hAnsi="Courier New" w:cs="Courier New"/>
-          <w:sz w:val="20"/>
-          <w:szCs w:val="20"/>
-          <w:highlight w:val="yellow"/>
-          <w:lang w:eastAsia="fr-FR"/>
-        </w:rPr>
-        <w:t>/</w:t>
-      </w:r>
-      <w:r>
-        <w:rPr>
-          <w:rFonts w:ascii="Courier New" w:eastAsia="Times New Roman" w:hAnsi="Courier New" w:cs="Courier New"/>
-          <w:sz w:val="20"/>
-          <w:szCs w:val="20"/>
-          <w:lang w:eastAsia="fr-FR"/>
-        </w:rPr>
-        <w:br/>
-      </w:r>
-      <w:r>
-        <w:rPr>
-          <w:rFonts w:ascii="Courier New" w:eastAsia="Times New Roman" w:hAnsi="Courier New" w:cs="Courier New"/>
-          <w:sz w:val="20"/>
-          <w:szCs w:val="20"/>
-          <w:lang w:eastAsia="fr-FR"/>
-        </w:rPr>
-        <w:t xml:space="preserve">│   │   └── </w:t>
-      </w:r>
-      <w:proofErr w:type="spellStart"/>
-      <w:r>
-        <w:rPr>
-          <w:rFonts w:ascii="Courier New" w:eastAsia="Times New Roman" w:hAnsi="Courier New" w:cs="Courier New"/>
-          <w:sz w:val="20"/>
-          <w:szCs w:val="20"/>
-          <w:lang w:eastAsia="fr-FR"/>
-        </w:rPr>
-        <w:t>LoginPage</w:t>
-      </w:r>
-      <w:r>
-        <w:rPr>
-          <w:rFonts w:ascii="Courier New" w:eastAsia="Times New Roman" w:hAnsi="Courier New" w:cs="Courier New"/>
-          <w:sz w:val="20"/>
-          <w:szCs w:val="20"/>
-          <w:lang w:eastAsia="fr-FR"/>
-        </w:rPr>
-        <w:t>.jsx</w:t>
-      </w:r>
-      <w:proofErr w:type="spellEnd"/>
+        <w:t>│   ├── calculService.js</w:t>
+      </w:r>
     </w:p>
     <w:p>
       <w:pPr>
@@ -2181,68 +2163,8 @@
           <w:szCs w:val="20"/>
           <w:lang w:eastAsia="fr-FR"/>
         </w:rPr>
-        <w:t xml:space="preserve">│   ├── </w:t>
-      </w:r>
-      <w:proofErr w:type="spellStart"/>
-      <w:r>
-        <w:rPr>
-          <w:rFonts w:ascii="Courier New" w:eastAsia="Times New Roman" w:hAnsi="Courier New" w:cs="Courier New"/>
-          <w:sz w:val="20"/>
-          <w:szCs w:val="20"/>
-          <w:highlight w:val="yellow"/>
-          <w:lang w:eastAsia="fr-FR"/>
-        </w:rPr>
-        <w:t>layout</w:t>
-      </w:r>
-      <w:proofErr w:type="spellEnd"/>
-      <w:r>
-        <w:rPr>
-          <w:rFonts w:ascii="Courier New" w:eastAsia="Times New Roman" w:hAnsi="Courier New" w:cs="Courier New"/>
-          <w:sz w:val="20"/>
-          <w:szCs w:val="20"/>
-          <w:highlight w:val="yellow"/>
-          <w:lang w:eastAsia="fr-FR"/>
-        </w:rPr>
-        <w:t>/</w:t>
-      </w:r>
-      <w:r>
-        <w:rPr>
-          <w:rFonts w:ascii="Courier New" w:eastAsia="Times New Roman" w:hAnsi="Courier New" w:cs="Courier New"/>
-          <w:sz w:val="20"/>
-          <w:szCs w:val="20"/>
-          <w:lang w:eastAsia="fr-FR"/>
-        </w:rPr>
-        <w:br/>
-      </w:r>
-      <w:r>
-        <w:rPr>
-          <w:rFonts w:ascii="Courier New" w:eastAsia="Times New Roman" w:hAnsi="Courier New" w:cs="Courier New"/>
-          <w:sz w:val="20"/>
-          <w:szCs w:val="20"/>
-          <w:lang w:eastAsia="fr-FR"/>
-        </w:rPr>
-        <w:t xml:space="preserve">│   │   ├── </w:t>
-      </w:r>
-      <w:proofErr w:type="spellStart"/>
-      <w:r>
-        <w:rPr>
-          <w:rFonts w:ascii="Courier New" w:eastAsia="Times New Roman" w:hAnsi="Courier New" w:cs="Courier New"/>
-          <w:sz w:val="20"/>
-          <w:szCs w:val="20"/>
-          <w:lang w:eastAsia="fr-FR"/>
-        </w:rPr>
-        <w:t>Footer</w:t>
-      </w:r>
-      <w:r>
-        <w:rPr>
-          <w:rFonts w:ascii="Courier New" w:eastAsia="Times New Roman" w:hAnsi="Courier New" w:cs="Courier New"/>
-          <w:sz w:val="20"/>
-          <w:szCs w:val="20"/>
-          <w:lang w:eastAsia="fr-FR"/>
-        </w:rPr>
-        <w:t>.jsx</w:t>
-      </w:r>
-      <w:proofErr w:type="spellEnd"/>
+        <w:t>│   ├── exportService.js</w:t>
+      </w:r>
     </w:p>
     <w:p>
       <w:pPr>
@@ -2279,28 +2201,17 @@
           <w:szCs w:val="20"/>
           <w:lang w:eastAsia="fr-FR"/>
         </w:rPr>
-        <w:t xml:space="preserve">│   │   ├── </w:t>
-      </w:r>
-      <w:proofErr w:type="spellStart"/>
-      <w:r>
-        <w:rPr>
-          <w:rFonts w:ascii="Courier New" w:eastAsia="Times New Roman" w:hAnsi="Courier New" w:cs="Courier New"/>
-          <w:sz w:val="20"/>
-          <w:szCs w:val="20"/>
-          <w:lang w:eastAsia="fr-FR"/>
-        </w:rPr>
-        <w:t>index</w:t>
-      </w:r>
-      <w:r>
-        <w:rPr>
-          <w:rFonts w:ascii="Courier New" w:eastAsia="Times New Roman" w:hAnsi="Courier New" w:cs="Courier New"/>
-          <w:sz w:val="20"/>
-          <w:szCs w:val="20"/>
-          <w:lang w:eastAsia="fr-FR"/>
-        </w:rPr>
-        <w:t>.jsx</w:t>
-      </w:r>
-      <w:proofErr w:type="spellEnd"/>
+        <w:t xml:space="preserve">│   ├── </w:t>
+      </w:r>
+      <w:r>
+        <w:rPr>
+          <w:rFonts w:ascii="Courier New" w:eastAsia="Times New Roman" w:hAnsi="Courier New" w:cs="Courier New"/>
+          <w:sz w:val="20"/>
+          <w:szCs w:val="20"/>
+          <w:lang w:eastAsia="fr-FR"/>
+        </w:rPr>
+        <w:t>uiService.js</w:t>
+      </w:r>
     </w:p>
     <w:p>
       <w:pPr>
@@ -2337,28 +2248,27 @@
           <w:szCs w:val="20"/>
           <w:lang w:eastAsia="fr-FR"/>
         </w:rPr>
-        <w:t xml:space="preserve">│   │   └── </w:t>
-      </w:r>
-      <w:proofErr w:type="spellStart"/>
-      <w:r>
-        <w:rPr>
-          <w:rFonts w:ascii="Courier New" w:eastAsia="Times New Roman" w:hAnsi="Courier New" w:cs="Courier New"/>
-          <w:sz w:val="20"/>
-          <w:szCs w:val="20"/>
-          <w:lang w:eastAsia="fr-FR"/>
-        </w:rPr>
-        <w:t>Navigation</w:t>
-      </w:r>
-      <w:r>
-        <w:rPr>
-          <w:rFonts w:ascii="Courier New" w:eastAsia="Times New Roman" w:hAnsi="Courier New" w:cs="Courier New"/>
-          <w:sz w:val="20"/>
-          <w:szCs w:val="20"/>
-          <w:lang w:eastAsia="fr-FR"/>
-        </w:rPr>
-        <w:t>.jsx</w:t>
-      </w:r>
-      <w:proofErr w:type="spellEnd"/>
+        <w:t>│   └── auditService.js</w:t>
+      </w:r>
+      <w:r>
+        <w:rPr>
+          <w:rFonts w:ascii="Courier New" w:eastAsia="Times New Roman" w:hAnsi="Courier New" w:cs="Courier New"/>
+          <w:sz w:val="20"/>
+          <w:szCs w:val="20"/>
+          <w:lang w:eastAsia="fr-FR"/>
+        </w:rPr>
+        <w:br/>
+      </w:r>
+      <w:r>
+        <w:rPr>
+          <w:rFonts w:ascii="Courier New" w:eastAsia="Times New Roman" w:hAnsi="Courier New" w:cs="Courier New"/>
+          <w:sz w:val="20"/>
+          <w:szCs w:val="20"/>
+          <w:highlight w:val="yellow"/>
+          <w:lang w:eastAsia="fr-FR"/>
+        </w:rPr>
+        <w:t>├── components/</w:t>
+      </w:r>
     </w:p>
     <w:p>
       <w:pPr>
@@ -2406,7 +2316,7 @@
           <w:highlight w:val="yellow"/>
           <w:lang w:eastAsia="fr-FR"/>
         </w:rPr>
-        <w:t>dashboard</w:t>
+        <w:t>auth</w:t>
       </w:r>
       <w:proofErr w:type="spellEnd"/>
       <w:r>
@@ -2435,7 +2345,7 @@
           <w:szCs w:val="20"/>
           <w:lang w:eastAsia="fr-FR"/>
         </w:rPr>
-        <w:t xml:space="preserve">│   │   ├── </w:t>
+        <w:t xml:space="preserve">│   │   └── </w:t>
       </w:r>
       <w:proofErr w:type="spellStart"/>
       <w:r>
@@ -2445,45 +2355,7 @@
           <w:szCs w:val="20"/>
           <w:lang w:eastAsia="fr-FR"/>
         </w:rPr>
-        <w:t>Dashboard</w:t>
-      </w:r>
-      <w:r>
-        <w:rPr>
-          <w:rFonts w:ascii="Courier New" w:eastAsia="Times New Roman" w:hAnsi="Courier New" w:cs="Courier New"/>
-          <w:sz w:val="20"/>
-          <w:szCs w:val="20"/>
-          <w:lang w:eastAsia="fr-FR"/>
-        </w:rPr>
-        <w:t>.jsx</w:t>
-      </w:r>
-      <w:proofErr w:type="spellEnd"/>
-      <w:r>
-        <w:rPr>
-          <w:rFonts w:ascii="Courier New" w:eastAsia="Times New Roman" w:hAnsi="Courier New" w:cs="Courier New"/>
-          <w:sz w:val="20"/>
-          <w:szCs w:val="20"/>
-          <w:lang w:eastAsia="fr-FR"/>
-        </w:rPr>
-        <w:br/>
-      </w:r>
-      <w:r>
-        <w:rPr>
-          <w:rFonts w:ascii="Courier New" w:eastAsia="Times New Roman" w:hAnsi="Courier New" w:cs="Courier New"/>
-          <w:sz w:val="20"/>
-          <w:szCs w:val="20"/>
-          <w:lang w:eastAsia="fr-FR"/>
-        </w:rPr>
-        <w:t xml:space="preserve">│   │   └── </w:t>
-      </w:r>
-      <w:proofErr w:type="spellStart"/>
-      <w:r>
-        <w:rPr>
-          <w:rFonts w:ascii="Courier New" w:eastAsia="Times New Roman" w:hAnsi="Courier New" w:cs="Courier New"/>
-          <w:sz w:val="20"/>
-          <w:szCs w:val="20"/>
-          <w:lang w:eastAsia="fr-FR"/>
-        </w:rPr>
-        <w:t>index</w:t>
+        <w:t>LoginPage</w:t>
       </w:r>
       <w:r>
         <w:rPr>
@@ -2533,6 +2405,7 @@
         </w:rPr>
         <w:t xml:space="preserve">│   ├── </w:t>
       </w:r>
+      <w:proofErr w:type="spellStart"/>
       <w:r>
         <w:rPr>
           <w:rFonts w:ascii="Courier New" w:eastAsia="Times New Roman" w:hAnsi="Courier New" w:cs="Courier New"/>
@@ -2541,8 +2414,57 @@
           <w:highlight w:val="yellow"/>
           <w:lang w:eastAsia="fr-FR"/>
         </w:rPr>
-        <w:t>participation/</w:t>
-      </w:r>
+        <w:t>layout</w:t>
+      </w:r>
+      <w:proofErr w:type="spellEnd"/>
+      <w:r>
+        <w:rPr>
+          <w:rFonts w:ascii="Courier New" w:eastAsia="Times New Roman" w:hAnsi="Courier New" w:cs="Courier New"/>
+          <w:sz w:val="20"/>
+          <w:szCs w:val="20"/>
+          <w:highlight w:val="yellow"/>
+          <w:lang w:eastAsia="fr-FR"/>
+        </w:rPr>
+        <w:t>/</w:t>
+      </w:r>
+      <w:r>
+        <w:rPr>
+          <w:rFonts w:ascii="Courier New" w:eastAsia="Times New Roman" w:hAnsi="Courier New" w:cs="Courier New"/>
+          <w:sz w:val="20"/>
+          <w:szCs w:val="20"/>
+          <w:lang w:eastAsia="fr-FR"/>
+        </w:rPr>
+        <w:br/>
+      </w:r>
+      <w:r>
+        <w:rPr>
+          <w:rFonts w:ascii="Courier New" w:eastAsia="Times New Roman" w:hAnsi="Courier New" w:cs="Courier New"/>
+          <w:sz w:val="20"/>
+          <w:szCs w:val="20"/>
+          <w:lang w:eastAsia="fr-FR"/>
+        </w:rPr>
+        <w:t xml:space="preserve">│   │   ├── </w:t>
+      </w:r>
+      <w:proofErr w:type="spellStart"/>
+      <w:r>
+        <w:rPr>
+          <w:rFonts w:ascii="Courier New" w:eastAsia="Times New Roman" w:hAnsi="Courier New" w:cs="Courier New"/>
+          <w:sz w:val="20"/>
+          <w:szCs w:val="20"/>
+          <w:lang w:eastAsia="fr-FR"/>
+        </w:rPr>
+        <w:t>Footer</w:t>
+      </w:r>
+      <w:r>
+        <w:rPr>
+          <w:rFonts w:ascii="Courier New" w:eastAsia="Times New Roman" w:hAnsi="Courier New" w:cs="Courier New"/>
+          <w:sz w:val="20"/>
+          <w:szCs w:val="20"/>
+          <w:lang w:eastAsia="fr-FR"/>
+        </w:rPr>
+        <w:t>.jsx</w:t>
+      </w:r>
+      <w:proofErr w:type="spellEnd"/>
     </w:p>
     <w:p>
       <w:pPr>
@@ -2589,7 +2511,16 @@
           <w:szCs w:val="20"/>
           <w:lang w:eastAsia="fr-FR"/>
         </w:rPr>
-        <w:t>ParticipationSaisie.jsx</w:t>
+        <w:t>index</w:t>
+      </w:r>
+      <w:r>
+        <w:rPr>
+          <w:rFonts w:ascii="Courier New" w:eastAsia="Times New Roman" w:hAnsi="Courier New" w:cs="Courier New"/>
+          <w:sz w:val="20"/>
+          <w:szCs w:val="20"/>
+          <w:lang w:eastAsia="fr-FR"/>
+        </w:rPr>
+        <w:t>.jsx</w:t>
       </w:r>
       <w:proofErr w:type="spellEnd"/>
     </w:p>
@@ -2628,7 +2559,7 @@
           <w:szCs w:val="20"/>
           <w:lang w:eastAsia="fr-FR"/>
         </w:rPr>
-        <w:t xml:space="preserve">│   │   ├── </w:t>
+        <w:t xml:space="preserve">│   │   └── </w:t>
       </w:r>
       <w:proofErr w:type="spellStart"/>
       <w:r>
@@ -2638,7 +2569,16 @@
           <w:szCs w:val="20"/>
           <w:lang w:eastAsia="fr-FR"/>
         </w:rPr>
-        <w:t>ParticipationTableau.jsx</w:t>
+        <w:t>Navigation</w:t>
+      </w:r>
+      <w:r>
+        <w:rPr>
+          <w:rFonts w:ascii="Courier New" w:eastAsia="Times New Roman" w:hAnsi="Courier New" w:cs="Courier New"/>
+          <w:sz w:val="20"/>
+          <w:szCs w:val="20"/>
+          <w:lang w:eastAsia="fr-FR"/>
+        </w:rPr>
+        <w:t>.jsx</w:t>
       </w:r>
       <w:proofErr w:type="spellEnd"/>
     </w:p>
@@ -2677,6 +2617,84 @@
           <w:szCs w:val="20"/>
           <w:lang w:eastAsia="fr-FR"/>
         </w:rPr>
+        <w:t xml:space="preserve">│   ├── </w:t>
+      </w:r>
+      <w:proofErr w:type="spellStart"/>
+      <w:r>
+        <w:rPr>
+          <w:rFonts w:ascii="Courier New" w:eastAsia="Times New Roman" w:hAnsi="Courier New" w:cs="Courier New"/>
+          <w:sz w:val="20"/>
+          <w:szCs w:val="20"/>
+          <w:highlight w:val="yellow"/>
+          <w:lang w:eastAsia="fr-FR"/>
+        </w:rPr>
+        <w:t>dashboard</w:t>
+      </w:r>
+      <w:proofErr w:type="spellEnd"/>
+      <w:r>
+        <w:rPr>
+          <w:rFonts w:ascii="Courier New" w:eastAsia="Times New Roman" w:hAnsi="Courier New" w:cs="Courier New"/>
+          <w:sz w:val="20"/>
+          <w:szCs w:val="20"/>
+          <w:highlight w:val="yellow"/>
+          <w:lang w:eastAsia="fr-FR"/>
+        </w:rPr>
+        <w:t>/</w:t>
+      </w:r>
+      <w:r>
+        <w:rPr>
+          <w:rFonts w:ascii="Courier New" w:eastAsia="Times New Roman" w:hAnsi="Courier New" w:cs="Courier New"/>
+          <w:sz w:val="20"/>
+          <w:szCs w:val="20"/>
+          <w:lang w:eastAsia="fr-FR"/>
+        </w:rPr>
+        <w:br/>
+      </w:r>
+      <w:r>
+        <w:rPr>
+          <w:rFonts w:ascii="Courier New" w:eastAsia="Times New Roman" w:hAnsi="Courier New" w:cs="Courier New"/>
+          <w:sz w:val="20"/>
+          <w:szCs w:val="20"/>
+          <w:lang w:eastAsia="fr-FR"/>
+        </w:rPr>
+        <w:t xml:space="preserve">│   │   ├── </w:t>
+      </w:r>
+      <w:proofErr w:type="spellStart"/>
+      <w:r>
+        <w:rPr>
+          <w:rFonts w:ascii="Courier New" w:eastAsia="Times New Roman" w:hAnsi="Courier New" w:cs="Courier New"/>
+          <w:sz w:val="20"/>
+          <w:szCs w:val="20"/>
+          <w:lang w:eastAsia="fr-FR"/>
+        </w:rPr>
+        <w:t>Dashboard</w:t>
+      </w:r>
+      <w:r>
+        <w:rPr>
+          <w:rFonts w:ascii="Courier New" w:eastAsia="Times New Roman" w:hAnsi="Courier New" w:cs="Courier New"/>
+          <w:sz w:val="20"/>
+          <w:szCs w:val="20"/>
+          <w:lang w:eastAsia="fr-FR"/>
+        </w:rPr>
+        <w:t>.jsx</w:t>
+      </w:r>
+      <w:proofErr w:type="spellEnd"/>
+      <w:r>
+        <w:rPr>
+          <w:rFonts w:ascii="Courier New" w:eastAsia="Times New Roman" w:hAnsi="Courier New" w:cs="Courier New"/>
+          <w:sz w:val="20"/>
+          <w:szCs w:val="20"/>
+          <w:lang w:eastAsia="fr-FR"/>
+        </w:rPr>
+        <w:br/>
+      </w:r>
+      <w:r>
+        <w:rPr>
+          <w:rFonts w:ascii="Courier New" w:eastAsia="Times New Roman" w:hAnsi="Courier New" w:cs="Courier New"/>
+          <w:sz w:val="20"/>
+          <w:szCs w:val="20"/>
+          <w:lang w:eastAsia="fr-FR"/>
+        </w:rPr>
         <w:t xml:space="preserve">│   │   └── </w:t>
       </w:r>
       <w:proofErr w:type="spellStart"/>
@@ -2687,7 +2705,16 @@
           <w:szCs w:val="20"/>
           <w:lang w:eastAsia="fr-FR"/>
         </w:rPr>
-        <w:t>ParticipationStats.jsx</w:t>
+        <w:t>index</w:t>
+      </w:r>
+      <w:r>
+        <w:rPr>
+          <w:rFonts w:ascii="Courier New" w:eastAsia="Times New Roman" w:hAnsi="Courier New" w:cs="Courier New"/>
+          <w:sz w:val="20"/>
+          <w:szCs w:val="20"/>
+          <w:lang w:eastAsia="fr-FR"/>
+        </w:rPr>
+        <w:t>.jsx</w:t>
       </w:r>
       <w:proofErr w:type="spellEnd"/>
     </w:p>
@@ -2728,7 +2755,6 @@
         </w:rPr>
         <w:t xml:space="preserve">│   ├── </w:t>
       </w:r>
-      <w:proofErr w:type="spellStart"/>
       <w:r>
         <w:rPr>
           <w:rFonts w:ascii="Courier New" w:eastAsia="Times New Roman" w:hAnsi="Courier New" w:cs="Courier New"/>
@@ -2737,95 +2763,8 @@
           <w:highlight w:val="yellow"/>
           <w:lang w:eastAsia="fr-FR"/>
         </w:rPr>
-        <w:t>resultats</w:t>
-      </w:r>
-      <w:proofErr w:type="spellEnd"/>
-      <w:r>
-        <w:rPr>
-          <w:rFonts w:ascii="Courier New" w:eastAsia="Times New Roman" w:hAnsi="Courier New" w:cs="Courier New"/>
-          <w:sz w:val="20"/>
-          <w:szCs w:val="20"/>
-          <w:highlight w:val="yellow"/>
-          <w:lang w:eastAsia="fr-FR"/>
-        </w:rPr>
-        <w:t>/</w:t>
-      </w:r>
-      <w:r>
-        <w:rPr>
-          <w:rFonts w:ascii="Courier New" w:eastAsia="Times New Roman" w:hAnsi="Courier New" w:cs="Courier New"/>
-          <w:sz w:val="20"/>
-          <w:szCs w:val="20"/>
-          <w:lang w:eastAsia="fr-FR"/>
-        </w:rPr>
-        <w:br/>
-      </w:r>
-      <w:r>
-        <w:rPr>
-          <w:rFonts w:ascii="Courier New" w:eastAsia="Times New Roman" w:hAnsi="Courier New" w:cs="Courier New"/>
-          <w:sz w:val="20"/>
-          <w:szCs w:val="20"/>
-          <w:lang w:eastAsia="fr-FR"/>
-        </w:rPr>
-        <w:t xml:space="preserve">│   │   ├── </w:t>
-      </w:r>
-      <w:proofErr w:type="spellStart"/>
-      <w:r>
-        <w:rPr>
-          <w:rFonts w:ascii="Courier New" w:eastAsia="Times New Roman" w:hAnsi="Courier New" w:cs="Courier New"/>
-          <w:sz w:val="20"/>
-          <w:szCs w:val="20"/>
-          <w:lang w:eastAsia="fr-FR"/>
-        </w:rPr>
-        <w:t>ResultatsClassement</w:t>
-      </w:r>
-      <w:r>
-        <w:rPr>
-          <w:rFonts w:ascii="Courier New" w:eastAsia="Times New Roman" w:hAnsi="Courier New" w:cs="Courier New"/>
-          <w:sz w:val="20"/>
-          <w:szCs w:val="20"/>
-          <w:lang w:eastAsia="fr-FR"/>
-        </w:rPr>
-        <w:t>.jsx</w:t>
-      </w:r>
-      <w:proofErr w:type="spellEnd"/>
-      <w:r>
-        <w:rPr>
-          <w:rFonts w:ascii="Courier New" w:eastAsia="Times New Roman" w:hAnsi="Courier New" w:cs="Courier New"/>
-          <w:sz w:val="20"/>
-          <w:szCs w:val="20"/>
-          <w:lang w:eastAsia="fr-FR"/>
-        </w:rPr>
-        <w:br/>
-      </w:r>
-      <w:r>
-        <w:rPr>
-          <w:rFonts w:ascii="Courier New" w:eastAsia="Times New Roman" w:hAnsi="Courier New" w:cs="Courier New"/>
-          <w:sz w:val="20"/>
-          <w:szCs w:val="20"/>
-          <w:lang w:eastAsia="fr-FR"/>
-        </w:rPr>
-        <w:t xml:space="preserve">│   │   ├── </w:t>
-      </w:r>
-      <w:proofErr w:type="spellStart"/>
-      <w:r>
-        <w:rPr>
-          <w:rFonts w:ascii="Courier New" w:eastAsia="Times New Roman" w:hAnsi="Courier New" w:cs="Courier New"/>
-          <w:sz w:val="20"/>
-          <w:szCs w:val="20"/>
-          <w:lang w:eastAsia="fr-FR"/>
-        </w:rPr>
-        <w:t>ResultatsConsolidation</w:t>
-      </w:r>
-      <w:r>
-        <w:rPr>
-          <w:rFonts w:ascii="Courier New" w:eastAsia="Times New Roman" w:hAnsi="Courier New" w:cs="Courier New"/>
-          <w:sz w:val="20"/>
-          <w:szCs w:val="20"/>
-          <w:lang w:eastAsia="fr-FR"/>
-        </w:rPr>
-        <w:t>.jsx</w:t>
-      </w:r>
-      <w:proofErr w:type="spellEnd"/>
+        <w:t>participation/</w:t>
+      </w:r>
     </w:p>
     <w:p>
       <w:pPr>
@@ -2872,16 +2811,7 @@
           <w:szCs w:val="20"/>
           <w:lang w:eastAsia="fr-FR"/>
         </w:rPr>
-        <w:t>ResultatsSaisieBureau</w:t>
-      </w:r>
-      <w:r>
-        <w:rPr>
-          <w:rFonts w:ascii="Courier New" w:eastAsia="Times New Roman" w:hAnsi="Courier New" w:cs="Courier New"/>
-          <w:sz w:val="20"/>
-          <w:szCs w:val="20"/>
-          <w:lang w:eastAsia="fr-FR"/>
-        </w:rPr>
-        <w:t>.jsx</w:t>
+        <w:t>ParticipationSaisie.jsx</w:t>
       </w:r>
       <w:proofErr w:type="spellEnd"/>
     </w:p>
@@ -2920,7 +2850,7 @@
           <w:szCs w:val="20"/>
           <w:lang w:eastAsia="fr-FR"/>
         </w:rPr>
-        <w:t xml:space="preserve">│   │   └── </w:t>
+        <w:t xml:space="preserve">│   │   ├── </w:t>
       </w:r>
       <w:proofErr w:type="spellStart"/>
       <w:r>
@@ -2930,16 +2860,7 @@
           <w:szCs w:val="20"/>
           <w:lang w:eastAsia="fr-FR"/>
         </w:rPr>
-        <w:t>ResultatsValidation</w:t>
-      </w:r>
-      <w:r>
-        <w:rPr>
-          <w:rFonts w:ascii="Courier New" w:eastAsia="Times New Roman" w:hAnsi="Courier New" w:cs="Courier New"/>
-          <w:sz w:val="20"/>
-          <w:szCs w:val="20"/>
-          <w:lang w:eastAsia="fr-FR"/>
-        </w:rPr>
-        <w:t>.jsx</w:t>
+        <w:t>ParticipationTableau.jsx</w:t>
       </w:r>
       <w:proofErr w:type="spellEnd"/>
     </w:p>
@@ -2978,7 +2899,7 @@
           <w:szCs w:val="20"/>
           <w:lang w:eastAsia="fr-FR"/>
         </w:rPr>
-        <w:t xml:space="preserve">│   ├── </w:t>
+        <w:t xml:space="preserve">│   │   └── </w:t>
       </w:r>
       <w:proofErr w:type="spellStart"/>
       <w:r>
@@ -2986,22 +2907,11 @@
           <w:rFonts w:ascii="Courier New" w:eastAsia="Times New Roman" w:hAnsi="Courier New" w:cs="Courier New"/>
           <w:sz w:val="20"/>
           <w:szCs w:val="20"/>
-          <w:highlight w:val="yellow"/>
-          <w:lang w:eastAsia="fr-FR"/>
-        </w:rPr>
-        <w:t>secondTour</w:t>
+          <w:lang w:eastAsia="fr-FR"/>
+        </w:rPr>
+        <w:t>ParticipationStats.jsx</w:t>
       </w:r>
       <w:proofErr w:type="spellEnd"/>
-      <w:r>
-        <w:rPr>
-          <w:rFonts w:ascii="Courier New" w:eastAsia="Times New Roman" w:hAnsi="Courier New" w:cs="Courier New"/>
-          <w:sz w:val="20"/>
-          <w:szCs w:val="20"/>
-          <w:highlight w:val="yellow"/>
-          <w:lang w:eastAsia="fr-FR"/>
-        </w:rPr>
-        <w:t>/</w:t>
-      </w:r>
     </w:p>
     <w:p>
       <w:pPr>
@@ -3038,16 +2948,57 @@
           <w:szCs w:val="20"/>
           <w:lang w:eastAsia="fr-FR"/>
         </w:rPr>
+        <w:t xml:space="preserve">│   ├── </w:t>
+      </w:r>
+      <w:proofErr w:type="spellStart"/>
+      <w:r>
+        <w:rPr>
+          <w:rFonts w:ascii="Courier New" w:eastAsia="Times New Roman" w:hAnsi="Courier New" w:cs="Courier New"/>
+          <w:sz w:val="20"/>
+          <w:szCs w:val="20"/>
+          <w:highlight w:val="yellow"/>
+          <w:lang w:eastAsia="fr-FR"/>
+        </w:rPr>
+        <w:t>resultats</w:t>
+      </w:r>
+      <w:proofErr w:type="spellEnd"/>
+      <w:r>
+        <w:rPr>
+          <w:rFonts w:ascii="Courier New" w:eastAsia="Times New Roman" w:hAnsi="Courier New" w:cs="Courier New"/>
+          <w:sz w:val="20"/>
+          <w:szCs w:val="20"/>
+          <w:highlight w:val="yellow"/>
+          <w:lang w:eastAsia="fr-FR"/>
+        </w:rPr>
+        <w:t>/</w:t>
+      </w:r>
+      <w:r>
+        <w:rPr>
+          <w:rFonts w:ascii="Courier New" w:eastAsia="Times New Roman" w:hAnsi="Courier New" w:cs="Courier New"/>
+          <w:sz w:val="20"/>
+          <w:szCs w:val="20"/>
+          <w:lang w:eastAsia="fr-FR"/>
+        </w:rPr>
+        <w:br/>
+      </w:r>
+      <w:r>
+        <w:rPr>
+          <w:rFonts w:ascii="Courier New" w:eastAsia="Times New Roman" w:hAnsi="Courier New" w:cs="Courier New"/>
+          <w:sz w:val="20"/>
+          <w:szCs w:val="20"/>
+          <w:lang w:eastAsia="fr-FR"/>
+        </w:rPr>
         <w:t xml:space="preserve">│   │   ├── </w:t>
       </w:r>
-      <w:r>
-        <w:rPr>
-          <w:rFonts w:ascii="Courier New" w:eastAsia="Times New Roman" w:hAnsi="Courier New" w:cs="Courier New"/>
-          <w:sz w:val="20"/>
-          <w:szCs w:val="20"/>
-          <w:lang w:eastAsia="fr-FR"/>
-        </w:rPr>
-        <w:t>ConfigurationT2</w:t>
+      <w:proofErr w:type="spellStart"/>
+      <w:r>
+        <w:rPr>
+          <w:rFonts w:ascii="Courier New" w:eastAsia="Times New Roman" w:hAnsi="Courier New" w:cs="Courier New"/>
+          <w:sz w:val="20"/>
+          <w:szCs w:val="20"/>
+          <w:lang w:eastAsia="fr-FR"/>
+        </w:rPr>
+        <w:t>ResultatsClassement</w:t>
       </w:r>
       <w:r>
         <w:rPr>
@@ -3058,6 +3009,7 @@
         </w:rPr>
         <w:t>.jsx</w:t>
       </w:r>
+      <w:proofErr w:type="spellEnd"/>
       <w:r>
         <w:rPr>
           <w:rFonts w:ascii="Courier New" w:eastAsia="Times New Roman" w:hAnsi="Courier New" w:cs="Courier New"/>
@@ -3074,7 +3026,7 @@
           <w:szCs w:val="20"/>
           <w:lang w:eastAsia="fr-FR"/>
         </w:rPr>
-        <w:t xml:space="preserve">│   │   └── </w:t>
+        <w:t xml:space="preserve">│   │   ├── </w:t>
       </w:r>
       <w:proofErr w:type="spellStart"/>
       <w:r>
@@ -3084,7 +3036,7 @@
           <w:szCs w:val="20"/>
           <w:lang w:eastAsia="fr-FR"/>
         </w:rPr>
-        <w:t>PassageSecondTour</w:t>
+        <w:t>ResultatsConsolidation</w:t>
       </w:r>
       <w:r>
         <w:rPr>
@@ -3132,7 +3084,7 @@
           <w:szCs w:val="20"/>
           <w:lang w:eastAsia="fr-FR"/>
         </w:rPr>
-        <w:t xml:space="preserve">│   ├── </w:t>
+        <w:t xml:space="preserve">│   │   ├── </w:t>
       </w:r>
       <w:proofErr w:type="spellStart"/>
       <w:r>
@@ -3140,87 +3092,9 @@
           <w:rFonts w:ascii="Courier New" w:eastAsia="Times New Roman" w:hAnsi="Courier New" w:cs="Courier New"/>
           <w:sz w:val="20"/>
           <w:szCs w:val="20"/>
-          <w:highlight w:val="yellow"/>
-          <w:lang w:eastAsia="fr-FR"/>
-        </w:rPr>
-        <w:t>sieges</w:t>
-      </w:r>
-      <w:proofErr w:type="spellEnd"/>
-      <w:r>
-        <w:rPr>
-          <w:rFonts w:ascii="Courier New" w:eastAsia="Times New Roman" w:hAnsi="Courier New" w:cs="Courier New"/>
-          <w:sz w:val="20"/>
-          <w:szCs w:val="20"/>
-          <w:highlight w:val="yellow"/>
-          <w:lang w:eastAsia="fr-FR"/>
-        </w:rPr>
-        <w:t>/</w:t>
-      </w:r>
-      <w:r>
-        <w:rPr>
-          <w:rFonts w:ascii="Courier New" w:eastAsia="Times New Roman" w:hAnsi="Courier New" w:cs="Courier New"/>
-          <w:sz w:val="20"/>
-          <w:szCs w:val="20"/>
-          <w:lang w:eastAsia="fr-FR"/>
-        </w:rPr>
-        <w:br/>
-      </w:r>
-      <w:r>
-        <w:rPr>
-          <w:rFonts w:ascii="Courier New" w:eastAsia="Times New Roman" w:hAnsi="Courier New" w:cs="Courier New"/>
-          <w:sz w:val="20"/>
-          <w:szCs w:val="20"/>
-          <w:lang w:eastAsia="fr-FR"/>
-        </w:rPr>
-        <w:t xml:space="preserve">│   │   ├── </w:t>
-      </w:r>
-      <w:proofErr w:type="spellStart"/>
-      <w:r>
-        <w:rPr>
-          <w:rFonts w:ascii="Courier New" w:eastAsia="Times New Roman" w:hAnsi="Courier New" w:cs="Courier New"/>
-          <w:sz w:val="20"/>
-          <w:szCs w:val="20"/>
-          <w:lang w:eastAsia="fr-FR"/>
-        </w:rPr>
-        <w:t>SiegesCommunautaire</w:t>
-      </w:r>
-      <w:r>
-        <w:rPr>
-          <w:rFonts w:ascii="Courier New" w:eastAsia="Times New Roman" w:hAnsi="Courier New" w:cs="Courier New"/>
-          <w:sz w:val="20"/>
-          <w:szCs w:val="20"/>
-          <w:lang w:eastAsia="fr-FR"/>
-        </w:rPr>
-        <w:t>.jsx</w:t>
-      </w:r>
-      <w:proofErr w:type="spellEnd"/>
-      <w:r>
-        <w:rPr>
-          <w:rFonts w:ascii="Courier New" w:eastAsia="Times New Roman" w:hAnsi="Courier New" w:cs="Courier New"/>
-          <w:sz w:val="20"/>
-          <w:szCs w:val="20"/>
-          <w:lang w:eastAsia="fr-FR"/>
-        </w:rPr>
-        <w:br/>
-      </w:r>
-      <w:r>
-        <w:rPr>
-          <w:rFonts w:ascii="Courier New" w:eastAsia="Times New Roman" w:hAnsi="Courier New" w:cs="Courier New"/>
-          <w:sz w:val="20"/>
-          <w:szCs w:val="20"/>
-          <w:lang w:eastAsia="fr-FR"/>
-        </w:rPr>
-        <w:t xml:space="preserve">│   │   └── </w:t>
-      </w:r>
-      <w:proofErr w:type="spellStart"/>
-      <w:r>
-        <w:rPr>
-          <w:rFonts w:ascii="Courier New" w:eastAsia="Times New Roman" w:hAnsi="Courier New" w:cs="Courier New"/>
-          <w:sz w:val="20"/>
-          <w:szCs w:val="20"/>
-          <w:lang w:eastAsia="fr-FR"/>
-        </w:rPr>
-        <w:t>SiegesMunicipal</w:t>
+          <w:lang w:eastAsia="fr-FR"/>
+        </w:rPr>
+        <w:t>ResultatsSaisieBureau</w:t>
       </w:r>
       <w:r>
         <w:rPr>
@@ -3268,35 +3142,7 @@
           <w:szCs w:val="20"/>
           <w:lang w:eastAsia="fr-FR"/>
         </w:rPr>
-        <w:t xml:space="preserve">│   ├── </w:t>
-      </w:r>
-      <w:r>
-        <w:rPr>
-          <w:rFonts w:ascii="Courier New" w:eastAsia="Times New Roman" w:hAnsi="Courier New" w:cs="Courier New"/>
-          <w:sz w:val="20"/>
-          <w:szCs w:val="20"/>
-          <w:highlight w:val="yellow"/>
-          <w:lang w:eastAsia="fr-FR"/>
-        </w:rPr>
-        <w:t>admin/</w:t>
-      </w:r>
-      <w:r>
-        <w:rPr>
-          <w:rFonts w:ascii="Courier New" w:eastAsia="Times New Roman" w:hAnsi="Courier New" w:cs="Courier New"/>
-          <w:sz w:val="20"/>
-          <w:szCs w:val="20"/>
-          <w:lang w:eastAsia="fr-FR"/>
-        </w:rPr>
-        <w:br/>
-      </w:r>
-      <w:r>
-        <w:rPr>
-          <w:rFonts w:ascii="Courier New" w:eastAsia="Times New Roman" w:hAnsi="Courier New" w:cs="Courier New"/>
-          <w:sz w:val="20"/>
-          <w:szCs w:val="20"/>
-          <w:lang w:eastAsia="fr-FR"/>
-        </w:rPr>
-        <w:t xml:space="preserve">│   │   ├── </w:t>
+        <w:t xml:space="preserve">│   │   └── </w:t>
       </w:r>
       <w:proofErr w:type="spellStart"/>
       <w:r>
@@ -3306,83 +3152,7 @@
           <w:szCs w:val="20"/>
           <w:lang w:eastAsia="fr-FR"/>
         </w:rPr>
-        <w:t>AuditLog</w:t>
-      </w:r>
-      <w:r>
-        <w:rPr>
-          <w:rFonts w:ascii="Courier New" w:eastAsia="Times New Roman" w:hAnsi="Courier New" w:cs="Courier New"/>
-          <w:sz w:val="20"/>
-          <w:szCs w:val="20"/>
-          <w:lang w:eastAsia="fr-FR"/>
-        </w:rPr>
-        <w:t>.jsx</w:t>
-      </w:r>
-      <w:proofErr w:type="spellEnd"/>
-      <w:r>
-        <w:rPr>
-          <w:rFonts w:ascii="Courier New" w:eastAsia="Times New Roman" w:hAnsi="Courier New" w:cs="Courier New"/>
-          <w:sz w:val="20"/>
-          <w:szCs w:val="20"/>
-          <w:lang w:eastAsia="fr-FR"/>
-        </w:rPr>
-        <w:br/>
-      </w:r>
-      <w:r>
-        <w:rPr>
-          <w:rFonts w:ascii="Courier New" w:eastAsia="Times New Roman" w:hAnsi="Courier New" w:cs="Courier New"/>
-          <w:sz w:val="20"/>
-          <w:szCs w:val="20"/>
-          <w:lang w:eastAsia="fr-FR"/>
-        </w:rPr>
-        <w:t xml:space="preserve">│   │   ├── </w:t>
-      </w:r>
-      <w:proofErr w:type="spellStart"/>
-      <w:r>
-        <w:rPr>
-          <w:rFonts w:ascii="Courier New" w:eastAsia="Times New Roman" w:hAnsi="Courier New" w:cs="Courier New"/>
-          <w:sz w:val="20"/>
-          <w:szCs w:val="20"/>
-          <w:lang w:eastAsia="fr-FR"/>
-        </w:rPr>
-        <w:t>ConfigBureaux</w:t>
-      </w:r>
-      <w:r>
-        <w:rPr>
-          <w:rFonts w:ascii="Courier New" w:eastAsia="Times New Roman" w:hAnsi="Courier New" w:cs="Courier New"/>
-          <w:sz w:val="20"/>
-          <w:szCs w:val="20"/>
-          <w:lang w:eastAsia="fr-FR"/>
-        </w:rPr>
-        <w:t>.jsx</w:t>
-      </w:r>
-      <w:proofErr w:type="spellEnd"/>
-      <w:r>
-        <w:rPr>
-          <w:rFonts w:ascii="Courier New" w:eastAsia="Times New Roman" w:hAnsi="Courier New" w:cs="Courier New"/>
-          <w:sz w:val="20"/>
-          <w:szCs w:val="20"/>
-          <w:lang w:eastAsia="fr-FR"/>
-        </w:rPr>
-        <w:br/>
-      </w:r>
-      <w:r>
-        <w:rPr>
-          <w:rFonts w:ascii="Courier New" w:eastAsia="Times New Roman" w:hAnsi="Courier New" w:cs="Courier New"/>
-          <w:sz w:val="20"/>
-          <w:szCs w:val="20"/>
-          <w:lang w:eastAsia="fr-FR"/>
-        </w:rPr>
-        <w:t xml:space="preserve">│   │   └── </w:t>
-      </w:r>
-      <w:proofErr w:type="spellStart"/>
-      <w:r>
-        <w:rPr>
-          <w:rFonts w:ascii="Courier New" w:eastAsia="Times New Roman" w:hAnsi="Courier New" w:cs="Courier New"/>
-          <w:sz w:val="20"/>
-          <w:szCs w:val="20"/>
-          <w:lang w:eastAsia="fr-FR"/>
-        </w:rPr>
-        <w:t>ConfigCandidats</w:t>
+        <w:t>ResultatsValidation</w:t>
       </w:r>
       <w:r>
         <w:rPr>
@@ -3430,8 +3200,9 @@
           <w:szCs w:val="20"/>
           <w:lang w:eastAsia="fr-FR"/>
         </w:rPr>
-        <w:t xml:space="preserve">│   └── </w:t>
-      </w:r>
+        <w:t xml:space="preserve">│   ├── </w:t>
+      </w:r>
+      <w:proofErr w:type="spellStart"/>
       <w:r>
         <w:rPr>
           <w:rFonts w:ascii="Courier New" w:eastAsia="Times New Roman" w:hAnsi="Courier New" w:cs="Courier New"/>
@@ -3440,44 +3211,7 @@
           <w:highlight w:val="yellow"/>
           <w:lang w:eastAsia="fr-FR"/>
         </w:rPr>
-        <w:t>exports/</w:t>
-      </w:r>
-      <w:r>
-        <w:rPr>
-          <w:rFonts w:ascii="Courier New" w:eastAsia="Times New Roman" w:hAnsi="Courier New" w:cs="Courier New"/>
-          <w:sz w:val="20"/>
-          <w:szCs w:val="20"/>
-          <w:lang w:eastAsia="fr-FR"/>
-        </w:rPr>
-        <w:br/>
-      </w:r>
-      <w:r>
-        <w:rPr>
-          <w:rFonts w:ascii="Courier New" w:eastAsia="Times New Roman" w:hAnsi="Courier New" w:cs="Courier New"/>
-          <w:sz w:val="20"/>
-          <w:szCs w:val="20"/>
-          <w:lang w:eastAsia="fr-FR"/>
-        </w:rPr>
-        <w:t xml:space="preserve">│   │   ├── </w:t>
-      </w:r>
-      <w:proofErr w:type="spellStart"/>
-      <w:r>
-        <w:rPr>
-          <w:rFonts w:ascii="Courier New" w:eastAsia="Times New Roman" w:hAnsi="Courier New" w:cs="Courier New"/>
-          <w:sz w:val="20"/>
-          <w:szCs w:val="20"/>
-          <w:lang w:eastAsia="fr-FR"/>
-        </w:rPr>
-        <w:t>ExportExcel</w:t>
-      </w:r>
-      <w:r>
-        <w:rPr>
-          <w:rFonts w:ascii="Courier New" w:eastAsia="Times New Roman" w:hAnsi="Courier New" w:cs="Courier New"/>
-          <w:sz w:val="20"/>
-          <w:szCs w:val="20"/>
-          <w:lang w:eastAsia="fr-FR"/>
-        </w:rPr>
-        <w:t>.jsx</w:t>
+        <w:t>secondTour</w:t>
       </w:r>
       <w:proofErr w:type="spellEnd"/>
       <w:r>
@@ -3485,39 +3219,11 @@
           <w:rFonts w:ascii="Courier New" w:eastAsia="Times New Roman" w:hAnsi="Courier New" w:cs="Courier New"/>
           <w:sz w:val="20"/>
           <w:szCs w:val="20"/>
-          <w:lang w:eastAsia="fr-FR"/>
-        </w:rPr>
-        <w:br/>
-      </w:r>
-      <w:r>
-        <w:rPr>
-          <w:rFonts w:ascii="Courier New" w:eastAsia="Times New Roman" w:hAnsi="Courier New" w:cs="Courier New"/>
-          <w:sz w:val="20"/>
-          <w:szCs w:val="20"/>
-          <w:lang w:eastAsia="fr-FR"/>
-        </w:rPr>
-        <w:t xml:space="preserve">│   │   └── </w:t>
-      </w:r>
-      <w:proofErr w:type="spellStart"/>
-      <w:r>
-        <w:rPr>
-          <w:rFonts w:ascii="Courier New" w:eastAsia="Times New Roman" w:hAnsi="Courier New" w:cs="Courier New"/>
-          <w:sz w:val="20"/>
-          <w:szCs w:val="20"/>
-          <w:lang w:eastAsia="fr-FR"/>
-        </w:rPr>
-        <w:t>ExportPDF</w:t>
-      </w:r>
-      <w:r>
-        <w:rPr>
-          <w:rFonts w:ascii="Courier New" w:eastAsia="Times New Roman" w:hAnsi="Courier New" w:cs="Courier New"/>
-          <w:sz w:val="20"/>
-          <w:szCs w:val="20"/>
-          <w:lang w:eastAsia="fr-FR"/>
-        </w:rPr>
-        <w:t>.jsx</w:t>
-      </w:r>
-      <w:proofErr w:type="spellEnd"/>
+          <w:highlight w:val="yellow"/>
+          <w:lang w:eastAsia="fr-FR"/>
+        </w:rPr>
+        <w:t>/</w:t>
+      </w:r>
     </w:p>
     <w:p>
       <w:pPr>
@@ -3554,7 +3260,43 @@
           <w:szCs w:val="20"/>
           <w:lang w:eastAsia="fr-FR"/>
         </w:rPr>
-        <w:t xml:space="preserve">│   ├── </w:t>
+        <w:t xml:space="preserve">│   │   ├── </w:t>
+      </w:r>
+      <w:r>
+        <w:rPr>
+          <w:rFonts w:ascii="Courier New" w:eastAsia="Times New Roman" w:hAnsi="Courier New" w:cs="Courier New"/>
+          <w:sz w:val="20"/>
+          <w:szCs w:val="20"/>
+          <w:lang w:eastAsia="fr-FR"/>
+        </w:rPr>
+        <w:t>ConfigurationT2</w:t>
+      </w:r>
+      <w:r>
+        <w:rPr>
+          <w:rFonts w:ascii="Courier New" w:eastAsia="Times New Roman" w:hAnsi="Courier New" w:cs="Courier New"/>
+          <w:sz w:val="20"/>
+          <w:szCs w:val="20"/>
+          <w:lang w:eastAsia="fr-FR"/>
+        </w:rPr>
+        <w:t>.jsx</w:t>
+      </w:r>
+      <w:r>
+        <w:rPr>
+          <w:rFonts w:ascii="Courier New" w:eastAsia="Times New Roman" w:hAnsi="Courier New" w:cs="Courier New"/>
+          <w:sz w:val="20"/>
+          <w:szCs w:val="20"/>
+          <w:lang w:eastAsia="fr-FR"/>
+        </w:rPr>
+        <w:br/>
+      </w:r>
+      <w:r>
+        <w:rPr>
+          <w:rFonts w:ascii="Courier New" w:eastAsia="Times New Roman" w:hAnsi="Courier New" w:cs="Courier New"/>
+          <w:sz w:val="20"/>
+          <w:szCs w:val="20"/>
+          <w:lang w:eastAsia="fr-FR"/>
+        </w:rPr>
+        <w:t xml:space="preserve">│   │   └── </w:t>
       </w:r>
       <w:proofErr w:type="spellStart"/>
       <w:r>
@@ -3564,25 +3306,16 @@
           <w:szCs w:val="20"/>
           <w:lang w:eastAsia="fr-FR"/>
         </w:rPr>
-        <w:t>CandidateManager</w:t>
-      </w:r>
-      <w:r>
-        <w:rPr>
-          <w:rFonts w:ascii="Courier New" w:eastAsia="Times New Roman" w:hAnsi="Courier New" w:cs="Courier New"/>
-          <w:sz w:val="20"/>
-          <w:szCs w:val="20"/>
-          <w:lang w:eastAsia="fr-FR"/>
-        </w:rPr>
-        <w:t>.js</w:t>
-      </w:r>
-      <w:r>
-        <w:rPr>
-          <w:rFonts w:ascii="Courier New" w:eastAsia="Times New Roman" w:hAnsi="Courier New" w:cs="Courier New"/>
-          <w:sz w:val="20"/>
-          <w:szCs w:val="20"/>
-          <w:lang w:eastAsia="fr-FR"/>
-        </w:rPr>
-        <w:t>x</w:t>
+        <w:t>PassageSecondTour</w:t>
+      </w:r>
+      <w:r>
+        <w:rPr>
+          <w:rFonts w:ascii="Courier New" w:eastAsia="Times New Roman" w:hAnsi="Courier New" w:cs="Courier New"/>
+          <w:sz w:val="20"/>
+          <w:szCs w:val="20"/>
+          <w:lang w:eastAsia="fr-FR"/>
+        </w:rPr>
+        <w:t>.jsx</w:t>
       </w:r>
       <w:proofErr w:type="spellEnd"/>
     </w:p>
@@ -3629,27 +3362,96 @@
           <w:rFonts w:ascii="Courier New" w:eastAsia="Times New Roman" w:hAnsi="Courier New" w:cs="Courier New"/>
           <w:sz w:val="20"/>
           <w:szCs w:val="20"/>
-          <w:lang w:eastAsia="fr-FR"/>
-        </w:rPr>
-        <w:t>CommunityResults</w:t>
-      </w:r>
-      <w:r>
-        <w:rPr>
-          <w:rFonts w:ascii="Courier New" w:eastAsia="Times New Roman" w:hAnsi="Courier New" w:cs="Courier New"/>
-          <w:sz w:val="20"/>
-          <w:szCs w:val="20"/>
-          <w:lang w:eastAsia="fr-FR"/>
-        </w:rPr>
-        <w:t>.js</w:t>
-      </w:r>
-      <w:r>
-        <w:rPr>
-          <w:rFonts w:ascii="Courier New" w:eastAsia="Times New Roman" w:hAnsi="Courier New" w:cs="Courier New"/>
-          <w:sz w:val="20"/>
-          <w:szCs w:val="20"/>
-          <w:lang w:eastAsia="fr-FR"/>
-        </w:rPr>
-        <w:t>x</w:t>
+          <w:highlight w:val="yellow"/>
+          <w:lang w:eastAsia="fr-FR"/>
+        </w:rPr>
+        <w:t>sieges</w:t>
+      </w:r>
+      <w:proofErr w:type="spellEnd"/>
+      <w:r>
+        <w:rPr>
+          <w:rFonts w:ascii="Courier New" w:eastAsia="Times New Roman" w:hAnsi="Courier New" w:cs="Courier New"/>
+          <w:sz w:val="20"/>
+          <w:szCs w:val="20"/>
+          <w:highlight w:val="yellow"/>
+          <w:lang w:eastAsia="fr-FR"/>
+        </w:rPr>
+        <w:t>/</w:t>
+      </w:r>
+      <w:r>
+        <w:rPr>
+          <w:rFonts w:ascii="Courier New" w:eastAsia="Times New Roman" w:hAnsi="Courier New" w:cs="Courier New"/>
+          <w:sz w:val="20"/>
+          <w:szCs w:val="20"/>
+          <w:lang w:eastAsia="fr-FR"/>
+        </w:rPr>
+        <w:br/>
+      </w:r>
+      <w:r>
+        <w:rPr>
+          <w:rFonts w:ascii="Courier New" w:eastAsia="Times New Roman" w:hAnsi="Courier New" w:cs="Courier New"/>
+          <w:sz w:val="20"/>
+          <w:szCs w:val="20"/>
+          <w:lang w:eastAsia="fr-FR"/>
+        </w:rPr>
+        <w:t xml:space="preserve">│   │   ├── </w:t>
+      </w:r>
+      <w:proofErr w:type="spellStart"/>
+      <w:r>
+        <w:rPr>
+          <w:rFonts w:ascii="Courier New" w:eastAsia="Times New Roman" w:hAnsi="Courier New" w:cs="Courier New"/>
+          <w:sz w:val="20"/>
+          <w:szCs w:val="20"/>
+          <w:lang w:eastAsia="fr-FR"/>
+        </w:rPr>
+        <w:t>SiegesCommunautaire</w:t>
+      </w:r>
+      <w:r>
+        <w:rPr>
+          <w:rFonts w:ascii="Courier New" w:eastAsia="Times New Roman" w:hAnsi="Courier New" w:cs="Courier New"/>
+          <w:sz w:val="20"/>
+          <w:szCs w:val="20"/>
+          <w:lang w:eastAsia="fr-FR"/>
+        </w:rPr>
+        <w:t>.jsx</w:t>
+      </w:r>
+      <w:proofErr w:type="spellEnd"/>
+      <w:r>
+        <w:rPr>
+          <w:rFonts w:ascii="Courier New" w:eastAsia="Times New Roman" w:hAnsi="Courier New" w:cs="Courier New"/>
+          <w:sz w:val="20"/>
+          <w:szCs w:val="20"/>
+          <w:lang w:eastAsia="fr-FR"/>
+        </w:rPr>
+        <w:br/>
+      </w:r>
+      <w:r>
+        <w:rPr>
+          <w:rFonts w:ascii="Courier New" w:eastAsia="Times New Roman" w:hAnsi="Courier New" w:cs="Courier New"/>
+          <w:sz w:val="20"/>
+          <w:szCs w:val="20"/>
+          <w:lang w:eastAsia="fr-FR"/>
+        </w:rPr>
+        <w:t xml:space="preserve">│   │   └── </w:t>
+      </w:r>
+      <w:proofErr w:type="spellStart"/>
+      <w:r>
+        <w:rPr>
+          <w:rFonts w:ascii="Courier New" w:eastAsia="Times New Roman" w:hAnsi="Courier New" w:cs="Courier New"/>
+          <w:sz w:val="20"/>
+          <w:szCs w:val="20"/>
+          <w:lang w:eastAsia="fr-FR"/>
+        </w:rPr>
+        <w:t>SiegesMunicipal</w:t>
+      </w:r>
+      <w:r>
+        <w:rPr>
+          <w:rFonts w:ascii="Courier New" w:eastAsia="Times New Roman" w:hAnsi="Courier New" w:cs="Courier New"/>
+          <w:sz w:val="20"/>
+          <w:szCs w:val="20"/>
+          <w:lang w:eastAsia="fr-FR"/>
+        </w:rPr>
+        <w:t>.jsx</w:t>
       </w:r>
       <w:proofErr w:type="spellEnd"/>
     </w:p>
@@ -3688,7 +3490,35 @@
           <w:szCs w:val="20"/>
           <w:lang w:eastAsia="fr-FR"/>
         </w:rPr>
-        <w:t xml:space="preserve">│   └── </w:t>
+        <w:t xml:space="preserve">│   ├── </w:t>
+      </w:r>
+      <w:r>
+        <w:rPr>
+          <w:rFonts w:ascii="Courier New" w:eastAsia="Times New Roman" w:hAnsi="Courier New" w:cs="Courier New"/>
+          <w:sz w:val="20"/>
+          <w:szCs w:val="20"/>
+          <w:highlight w:val="yellow"/>
+          <w:lang w:eastAsia="fr-FR"/>
+        </w:rPr>
+        <w:t>admin/</w:t>
+      </w:r>
+      <w:r>
+        <w:rPr>
+          <w:rFonts w:ascii="Courier New" w:eastAsia="Times New Roman" w:hAnsi="Courier New" w:cs="Courier New"/>
+          <w:sz w:val="20"/>
+          <w:szCs w:val="20"/>
+          <w:lang w:eastAsia="fr-FR"/>
+        </w:rPr>
+        <w:br/>
+      </w:r>
+      <w:r>
+        <w:rPr>
+          <w:rFonts w:ascii="Courier New" w:eastAsia="Times New Roman" w:hAnsi="Courier New" w:cs="Courier New"/>
+          <w:sz w:val="20"/>
+          <w:szCs w:val="20"/>
+          <w:lang w:eastAsia="fr-FR"/>
+        </w:rPr>
+        <w:t xml:space="preserve">│   │   ├── </w:t>
       </w:r>
       <w:proofErr w:type="spellStart"/>
       <w:r>
@@ -3698,25 +3528,92 @@
           <w:szCs w:val="20"/>
           <w:lang w:eastAsia="fr-FR"/>
         </w:rPr>
-        <w:t>StatsDashboard</w:t>
-      </w:r>
-      <w:r>
-        <w:rPr>
-          <w:rFonts w:ascii="Courier New" w:eastAsia="Times New Roman" w:hAnsi="Courier New" w:cs="Courier New"/>
-          <w:sz w:val="20"/>
-          <w:szCs w:val="20"/>
-          <w:lang w:eastAsia="fr-FR"/>
-        </w:rPr>
-        <w:t>.js</w:t>
-      </w:r>
-      <w:r>
-        <w:rPr>
-          <w:rFonts w:ascii="Courier New" w:eastAsia="Times New Roman" w:hAnsi="Courier New" w:cs="Courier New"/>
-          <w:sz w:val="20"/>
-          <w:szCs w:val="20"/>
-          <w:lang w:eastAsia="fr-FR"/>
-        </w:rPr>
-        <w:t>x</w:t>
+        <w:t>AuditLog</w:t>
+      </w:r>
+      <w:r>
+        <w:rPr>
+          <w:rFonts w:ascii="Courier New" w:eastAsia="Times New Roman" w:hAnsi="Courier New" w:cs="Courier New"/>
+          <w:sz w:val="20"/>
+          <w:szCs w:val="20"/>
+          <w:lang w:eastAsia="fr-FR"/>
+        </w:rPr>
+        <w:t>.jsx</w:t>
+      </w:r>
+      <w:proofErr w:type="spellEnd"/>
+      <w:r>
+        <w:rPr>
+          <w:rFonts w:ascii="Courier New" w:eastAsia="Times New Roman" w:hAnsi="Courier New" w:cs="Courier New"/>
+          <w:sz w:val="20"/>
+          <w:szCs w:val="20"/>
+          <w:lang w:eastAsia="fr-FR"/>
+        </w:rPr>
+        <w:br/>
+      </w:r>
+      <w:r>
+        <w:rPr>
+          <w:rFonts w:ascii="Courier New" w:eastAsia="Times New Roman" w:hAnsi="Courier New" w:cs="Courier New"/>
+          <w:sz w:val="20"/>
+          <w:szCs w:val="20"/>
+          <w:lang w:eastAsia="fr-FR"/>
+        </w:rPr>
+        <w:t xml:space="preserve">│   │   ├── </w:t>
+      </w:r>
+      <w:proofErr w:type="spellStart"/>
+      <w:r>
+        <w:rPr>
+          <w:rFonts w:ascii="Courier New" w:eastAsia="Times New Roman" w:hAnsi="Courier New" w:cs="Courier New"/>
+          <w:sz w:val="20"/>
+          <w:szCs w:val="20"/>
+          <w:lang w:eastAsia="fr-FR"/>
+        </w:rPr>
+        <w:t>ConfigBureaux</w:t>
+      </w:r>
+      <w:r>
+        <w:rPr>
+          <w:rFonts w:ascii="Courier New" w:eastAsia="Times New Roman" w:hAnsi="Courier New" w:cs="Courier New"/>
+          <w:sz w:val="20"/>
+          <w:szCs w:val="20"/>
+          <w:lang w:eastAsia="fr-FR"/>
+        </w:rPr>
+        <w:t>.jsx</w:t>
+      </w:r>
+      <w:proofErr w:type="spellEnd"/>
+      <w:r>
+        <w:rPr>
+          <w:rFonts w:ascii="Courier New" w:eastAsia="Times New Roman" w:hAnsi="Courier New" w:cs="Courier New"/>
+          <w:sz w:val="20"/>
+          <w:szCs w:val="20"/>
+          <w:lang w:eastAsia="fr-FR"/>
+        </w:rPr>
+        <w:br/>
+      </w:r>
+      <w:r>
+        <w:rPr>
+          <w:rFonts w:ascii="Courier New" w:eastAsia="Times New Roman" w:hAnsi="Courier New" w:cs="Courier New"/>
+          <w:sz w:val="20"/>
+          <w:szCs w:val="20"/>
+          <w:lang w:eastAsia="fr-FR"/>
+        </w:rPr>
+        <w:t xml:space="preserve">│   │   └── </w:t>
+      </w:r>
+      <w:proofErr w:type="spellStart"/>
+      <w:r>
+        <w:rPr>
+          <w:rFonts w:ascii="Courier New" w:eastAsia="Times New Roman" w:hAnsi="Courier New" w:cs="Courier New"/>
+          <w:sz w:val="20"/>
+          <w:szCs w:val="20"/>
+          <w:lang w:eastAsia="fr-FR"/>
+        </w:rPr>
+        <w:t>ConfigCandidats</w:t>
+      </w:r>
+      <w:r>
+        <w:rPr>
+          <w:rFonts w:ascii="Courier New" w:eastAsia="Times New Roman" w:hAnsi="Courier New" w:cs="Courier New"/>
+          <w:sz w:val="20"/>
+          <w:szCs w:val="20"/>
+          <w:lang w:eastAsia="fr-FR"/>
+        </w:rPr>
+        <w:t>.jsx</w:t>
       </w:r>
       <w:proofErr w:type="spellEnd"/>
     </w:p>
@@ -3753,10 +3650,37 @@
           <w:rFonts w:ascii="Courier New" w:eastAsia="Times New Roman" w:hAnsi="Courier New" w:cs="Courier New"/>
           <w:sz w:val="20"/>
           <w:szCs w:val="20"/>
+          <w:lang w:eastAsia="fr-FR"/>
+        </w:rPr>
+        <w:t xml:space="preserve">│   └── </w:t>
+      </w:r>
+      <w:r>
+        <w:rPr>
+          <w:rFonts w:ascii="Courier New" w:eastAsia="Times New Roman" w:hAnsi="Courier New" w:cs="Courier New"/>
+          <w:sz w:val="20"/>
+          <w:szCs w:val="20"/>
           <w:highlight w:val="yellow"/>
           <w:lang w:eastAsia="fr-FR"/>
         </w:rPr>
-        <w:t xml:space="preserve">├── </w:t>
+        <w:t>exports/</w:t>
+      </w:r>
+      <w:r>
+        <w:rPr>
+          <w:rFonts w:ascii="Courier New" w:eastAsia="Times New Roman" w:hAnsi="Courier New" w:cs="Courier New"/>
+          <w:sz w:val="20"/>
+          <w:szCs w:val="20"/>
+          <w:lang w:eastAsia="fr-FR"/>
+        </w:rPr>
+        <w:br/>
+      </w:r>
+      <w:r>
+        <w:rPr>
+          <w:rFonts w:ascii="Courier New" w:eastAsia="Times New Roman" w:hAnsi="Courier New" w:cs="Courier New"/>
+          <w:sz w:val="20"/>
+          <w:szCs w:val="20"/>
+          <w:lang w:eastAsia="fr-FR"/>
+        </w:rPr>
+        <w:t xml:space="preserve">│   │   ├── </w:t>
       </w:r>
       <w:proofErr w:type="spellStart"/>
       <w:r>
@@ -3764,10 +3688,18 @@
           <w:rFonts w:ascii="Courier New" w:eastAsia="Times New Roman" w:hAnsi="Courier New" w:cs="Courier New"/>
           <w:sz w:val="20"/>
           <w:szCs w:val="20"/>
-          <w:highlight w:val="yellow"/>
-          <w:lang w:eastAsia="fr-FR"/>
-        </w:rPr>
-        <w:t>hooks</w:t>
+          <w:lang w:eastAsia="fr-FR"/>
+        </w:rPr>
+        <w:t>ExportExcel</w:t>
+      </w:r>
+      <w:r>
+        <w:rPr>
+          <w:rFonts w:ascii="Courier New" w:eastAsia="Times New Roman" w:hAnsi="Courier New" w:cs="Courier New"/>
+          <w:sz w:val="20"/>
+          <w:szCs w:val="20"/>
+          <w:lang w:eastAsia="fr-FR"/>
+        </w:rPr>
+        <w:t>.jsx</w:t>
       </w:r>
       <w:proofErr w:type="spellEnd"/>
       <w:r>
@@ -3775,11 +3707,39 @@
           <w:rFonts w:ascii="Courier New" w:eastAsia="Times New Roman" w:hAnsi="Courier New" w:cs="Courier New"/>
           <w:sz w:val="20"/>
           <w:szCs w:val="20"/>
-          <w:highlight w:val="yellow"/>
-          <w:lang w:eastAsia="fr-FR"/>
-        </w:rPr>
-        <w:t>/</w:t>
-      </w:r>
+          <w:lang w:eastAsia="fr-FR"/>
+        </w:rPr>
+        <w:br/>
+      </w:r>
+      <w:r>
+        <w:rPr>
+          <w:rFonts w:ascii="Courier New" w:eastAsia="Times New Roman" w:hAnsi="Courier New" w:cs="Courier New"/>
+          <w:sz w:val="20"/>
+          <w:szCs w:val="20"/>
+          <w:lang w:eastAsia="fr-FR"/>
+        </w:rPr>
+        <w:t xml:space="preserve">│   │   └── </w:t>
+      </w:r>
+      <w:proofErr w:type="spellStart"/>
+      <w:r>
+        <w:rPr>
+          <w:rFonts w:ascii="Courier New" w:eastAsia="Times New Roman" w:hAnsi="Courier New" w:cs="Courier New"/>
+          <w:sz w:val="20"/>
+          <w:szCs w:val="20"/>
+          <w:lang w:eastAsia="fr-FR"/>
+        </w:rPr>
+        <w:t>ExportPDF</w:t>
+      </w:r>
+      <w:r>
+        <w:rPr>
+          <w:rFonts w:ascii="Courier New" w:eastAsia="Times New Roman" w:hAnsi="Courier New" w:cs="Courier New"/>
+          <w:sz w:val="20"/>
+          <w:szCs w:val="20"/>
+          <w:lang w:eastAsia="fr-FR"/>
+        </w:rPr>
+        <w:t>.jsx</w:t>
+      </w:r>
+      <w:proofErr w:type="spellEnd"/>
     </w:p>
     <w:p>
       <w:pPr>
@@ -3816,8 +3776,37 @@
           <w:szCs w:val="20"/>
           <w:lang w:eastAsia="fr-FR"/>
         </w:rPr>
-        <w:t>│   ├── useGoogleSheets.js</w:t>
-      </w:r>
+        <w:t xml:space="preserve">│   ├── </w:t>
+      </w:r>
+      <w:proofErr w:type="spellStart"/>
+      <w:r>
+        <w:rPr>
+          <w:rFonts w:ascii="Courier New" w:eastAsia="Times New Roman" w:hAnsi="Courier New" w:cs="Courier New"/>
+          <w:sz w:val="20"/>
+          <w:szCs w:val="20"/>
+          <w:lang w:eastAsia="fr-FR"/>
+        </w:rPr>
+        <w:t>CandidateManager</w:t>
+      </w:r>
+      <w:r>
+        <w:rPr>
+          <w:rFonts w:ascii="Courier New" w:eastAsia="Times New Roman" w:hAnsi="Courier New" w:cs="Courier New"/>
+          <w:sz w:val="20"/>
+          <w:szCs w:val="20"/>
+          <w:lang w:eastAsia="fr-FR"/>
+        </w:rPr>
+        <w:t>.js</w:t>
+      </w:r>
+      <w:r>
+        <w:rPr>
+          <w:rFonts w:ascii="Courier New" w:eastAsia="Times New Roman" w:hAnsi="Courier New" w:cs="Courier New"/>
+          <w:sz w:val="20"/>
+          <w:szCs w:val="20"/>
+          <w:lang w:eastAsia="fr-FR"/>
+        </w:rPr>
+        <w:t>x</w:t>
+      </w:r>
+      <w:proofErr w:type="spellEnd"/>
     </w:p>
     <w:p>
       <w:pPr>
@@ -3854,8 +3843,37 @@
           <w:szCs w:val="20"/>
           <w:lang w:eastAsia="fr-FR"/>
         </w:rPr>
-        <w:t>│   ├── useAuth.js</w:t>
-      </w:r>
+        <w:t xml:space="preserve">│   ├── </w:t>
+      </w:r>
+      <w:proofErr w:type="spellStart"/>
+      <w:r>
+        <w:rPr>
+          <w:rFonts w:ascii="Courier New" w:eastAsia="Times New Roman" w:hAnsi="Courier New" w:cs="Courier New"/>
+          <w:sz w:val="20"/>
+          <w:szCs w:val="20"/>
+          <w:lang w:eastAsia="fr-FR"/>
+        </w:rPr>
+        <w:t>CommunityResults</w:t>
+      </w:r>
+      <w:r>
+        <w:rPr>
+          <w:rFonts w:ascii="Courier New" w:eastAsia="Times New Roman" w:hAnsi="Courier New" w:cs="Courier New"/>
+          <w:sz w:val="20"/>
+          <w:szCs w:val="20"/>
+          <w:lang w:eastAsia="fr-FR"/>
+        </w:rPr>
+        <w:t>.js</w:t>
+      </w:r>
+      <w:r>
+        <w:rPr>
+          <w:rFonts w:ascii="Courier New" w:eastAsia="Times New Roman" w:hAnsi="Courier New" w:cs="Courier New"/>
+          <w:sz w:val="20"/>
+          <w:szCs w:val="20"/>
+          <w:lang w:eastAsia="fr-FR"/>
+        </w:rPr>
+        <w:t>x</w:t>
+      </w:r>
+      <w:proofErr w:type="spellEnd"/>
     </w:p>
     <w:p>
       <w:pPr>
@@ -3893,8 +3911,37 @@
           <w:lang w:eastAsia="fr-FR"/>
         </w:rPr>
         <w:lastRenderedPageBreak/>
-        <w:t>│   └── useElectionState.js</w:t>
-      </w:r>
+        <w:t xml:space="preserve">│   └── </w:t>
+      </w:r>
+      <w:proofErr w:type="spellStart"/>
+      <w:r>
+        <w:rPr>
+          <w:rFonts w:ascii="Courier New" w:eastAsia="Times New Roman" w:hAnsi="Courier New" w:cs="Courier New"/>
+          <w:sz w:val="20"/>
+          <w:szCs w:val="20"/>
+          <w:lang w:eastAsia="fr-FR"/>
+        </w:rPr>
+        <w:t>StatsDashboard</w:t>
+      </w:r>
+      <w:r>
+        <w:rPr>
+          <w:rFonts w:ascii="Courier New" w:eastAsia="Times New Roman" w:hAnsi="Courier New" w:cs="Courier New"/>
+          <w:sz w:val="20"/>
+          <w:szCs w:val="20"/>
+          <w:lang w:eastAsia="fr-FR"/>
+        </w:rPr>
+        <w:t>.js</w:t>
+      </w:r>
+      <w:r>
+        <w:rPr>
+          <w:rFonts w:ascii="Courier New" w:eastAsia="Times New Roman" w:hAnsi="Courier New" w:cs="Courier New"/>
+          <w:sz w:val="20"/>
+          <w:szCs w:val="20"/>
+          <w:lang w:eastAsia="fr-FR"/>
+        </w:rPr>
+        <w:t>x</w:t>
+      </w:r>
+      <w:proofErr w:type="spellEnd"/>
     </w:p>
     <w:p>
       <w:pPr>
@@ -3932,7 +3979,7 @@
           <w:highlight w:val="yellow"/>
           <w:lang w:eastAsia="fr-FR"/>
         </w:rPr>
-        <w:t xml:space="preserve">└── </w:t>
+        <w:t xml:space="preserve">├── </w:t>
       </w:r>
       <w:proofErr w:type="spellStart"/>
       <w:r>
@@ -3943,7 +3990,7 @@
           <w:highlight w:val="yellow"/>
           <w:lang w:eastAsia="fr-FR"/>
         </w:rPr>
-        <w:t>utils</w:t>
+        <w:t>hooks</w:t>
       </w:r>
       <w:proofErr w:type="spellEnd"/>
       <w:r>
@@ -3992,7 +4039,7 @@
           <w:szCs w:val="20"/>
           <w:lang w:eastAsia="fr-FR"/>
         </w:rPr>
-        <w:t xml:space="preserve">    ├── validators.js</w:t>
+        <w:t>│   ├── useGoogleSheets.js</w:t>
       </w:r>
     </w:p>
     <w:p>
@@ -4030,7 +4077,7 @@
           <w:szCs w:val="20"/>
           <w:lang w:eastAsia="fr-FR"/>
         </w:rPr>
-        <w:t xml:space="preserve">    ├── formatters.js</w:t>
+        <w:t>│   ├── useAuth.js</w:t>
       </w:r>
     </w:p>
     <w:p>
@@ -4068,7 +4115,7 @@
           <w:szCs w:val="20"/>
           <w:lang w:eastAsia="fr-FR"/>
         </w:rPr>
-        <w:t xml:space="preserve">    ├── constants.js</w:t>
+        <w:t>│   └── useElectionState.js</w:t>
       </w:r>
     </w:p>
     <w:p>
@@ -4104,6 +4151,230 @@
           <w:rFonts w:ascii="Courier New" w:eastAsia="Times New Roman" w:hAnsi="Courier New" w:cs="Courier New"/>
           <w:sz w:val="20"/>
           <w:szCs w:val="20"/>
+          <w:highlight w:val="yellow"/>
+          <w:lang w:eastAsia="fr-FR"/>
+        </w:rPr>
+        <w:t xml:space="preserve">└── </w:t>
+      </w:r>
+      <w:proofErr w:type="spellStart"/>
+      <w:r>
+        <w:rPr>
+          <w:rFonts w:ascii="Courier New" w:eastAsia="Times New Roman" w:hAnsi="Courier New" w:cs="Courier New"/>
+          <w:sz w:val="20"/>
+          <w:szCs w:val="20"/>
+          <w:highlight w:val="yellow"/>
+          <w:lang w:eastAsia="fr-FR"/>
+        </w:rPr>
+        <w:t>utils</w:t>
+      </w:r>
+      <w:proofErr w:type="spellEnd"/>
+      <w:r>
+        <w:rPr>
+          <w:rFonts w:ascii="Courier New" w:eastAsia="Times New Roman" w:hAnsi="Courier New" w:cs="Courier New"/>
+          <w:sz w:val="20"/>
+          <w:szCs w:val="20"/>
+          <w:highlight w:val="yellow"/>
+          <w:lang w:eastAsia="fr-FR"/>
+        </w:rPr>
+        <w:t>/</w:t>
+      </w:r>
+    </w:p>
+    <w:p>
+      <w:pPr>
+        <w:tabs>
+          <w:tab w:val="left" w:pos="916"/>
+          <w:tab w:val="left" w:pos="1832"/>
+          <w:tab w:val="left" w:pos="2748"/>
+          <w:tab w:val="left" w:pos="3664"/>
+          <w:tab w:val="left" w:pos="4580"/>
+          <w:tab w:val="left" w:pos="5496"/>
+          <w:tab w:val="left" w:pos="6412"/>
+          <w:tab w:val="left" w:pos="7328"/>
+          <w:tab w:val="left" w:pos="8244"/>
+          <w:tab w:val="left" w:pos="9160"/>
+          <w:tab w:val="left" w:pos="10076"/>
+          <w:tab w:val="left" w:pos="10992"/>
+          <w:tab w:val="left" w:pos="11908"/>
+          <w:tab w:val="left" w:pos="12824"/>
+          <w:tab w:val="left" w:pos="13740"/>
+          <w:tab w:val="left" w:pos="14656"/>
+        </w:tabs>
+        <w:spacing w:after="0" w:line="240" w:lineRule="auto"/>
+        <w:rPr>
+          <w:rFonts w:ascii="Courier New" w:eastAsia="Times New Roman" w:hAnsi="Courier New" w:cs="Courier New"/>
+          <w:sz w:val="20"/>
+          <w:szCs w:val="20"/>
+          <w:lang w:eastAsia="fr-FR"/>
+        </w:rPr>
+      </w:pPr>
+      <w:r>
+        <w:rPr>
+          <w:rFonts w:ascii="Courier New" w:eastAsia="Times New Roman" w:hAnsi="Courier New" w:cs="Courier New"/>
+          <w:sz w:val="20"/>
+          <w:szCs w:val="20"/>
+          <w:lang w:eastAsia="fr-FR"/>
+        </w:rPr>
+        <w:t xml:space="preserve">    ├── validators.js</w:t>
+      </w:r>
+    </w:p>
+    <w:p>
+      <w:pPr>
+        <w:tabs>
+          <w:tab w:val="left" w:pos="916"/>
+          <w:tab w:val="left" w:pos="1832"/>
+          <w:tab w:val="left" w:pos="2748"/>
+          <w:tab w:val="left" w:pos="3664"/>
+          <w:tab w:val="left" w:pos="4580"/>
+          <w:tab w:val="left" w:pos="5496"/>
+          <w:tab w:val="left" w:pos="6412"/>
+          <w:tab w:val="left" w:pos="7328"/>
+          <w:tab w:val="left" w:pos="8244"/>
+          <w:tab w:val="left" w:pos="9160"/>
+          <w:tab w:val="left" w:pos="10076"/>
+          <w:tab w:val="left" w:pos="10992"/>
+          <w:tab w:val="left" w:pos="11908"/>
+          <w:tab w:val="left" w:pos="12824"/>
+          <w:tab w:val="left" w:pos="13740"/>
+          <w:tab w:val="left" w:pos="14656"/>
+        </w:tabs>
+        <w:spacing w:after="0" w:line="240" w:lineRule="auto"/>
+        <w:rPr>
+          <w:rFonts w:ascii="Courier New" w:eastAsia="Times New Roman" w:hAnsi="Courier New" w:cs="Courier New"/>
+          <w:sz w:val="20"/>
+          <w:szCs w:val="20"/>
+          <w:lang w:eastAsia="fr-FR"/>
+        </w:rPr>
+      </w:pPr>
+      <w:r>
+        <w:rPr>
+          <w:rFonts w:ascii="Courier New" w:eastAsia="Times New Roman" w:hAnsi="Courier New" w:cs="Courier New"/>
+          <w:sz w:val="20"/>
+          <w:szCs w:val="20"/>
+          <w:lang w:eastAsia="fr-FR"/>
+        </w:rPr>
+        <w:t xml:space="preserve">    ├── </w:t>
+      </w:r>
+      <w:r>
+        <w:rPr>
+          <w:rFonts w:ascii="Courier New" w:eastAsia="Times New Roman" w:hAnsi="Courier New" w:cs="Courier New"/>
+          <w:sz w:val="20"/>
+          <w:szCs w:val="20"/>
+          <w:lang w:eastAsia="fr-FR"/>
+        </w:rPr>
+        <w:t>electoralMath.js</w:t>
+      </w:r>
+    </w:p>
+    <w:p>
+      <w:pPr>
+        <w:tabs>
+          <w:tab w:val="left" w:pos="916"/>
+          <w:tab w:val="left" w:pos="1832"/>
+          <w:tab w:val="left" w:pos="2748"/>
+          <w:tab w:val="left" w:pos="3664"/>
+          <w:tab w:val="left" w:pos="4580"/>
+          <w:tab w:val="left" w:pos="5496"/>
+          <w:tab w:val="left" w:pos="6412"/>
+          <w:tab w:val="left" w:pos="7328"/>
+          <w:tab w:val="left" w:pos="8244"/>
+          <w:tab w:val="left" w:pos="9160"/>
+          <w:tab w:val="left" w:pos="10076"/>
+          <w:tab w:val="left" w:pos="10992"/>
+          <w:tab w:val="left" w:pos="11908"/>
+          <w:tab w:val="left" w:pos="12824"/>
+          <w:tab w:val="left" w:pos="13740"/>
+          <w:tab w:val="left" w:pos="14656"/>
+        </w:tabs>
+        <w:spacing w:after="0" w:line="240" w:lineRule="auto"/>
+        <w:rPr>
+          <w:rFonts w:ascii="Courier New" w:eastAsia="Times New Roman" w:hAnsi="Courier New" w:cs="Courier New"/>
+          <w:sz w:val="20"/>
+          <w:szCs w:val="20"/>
+          <w:lang w:eastAsia="fr-FR"/>
+        </w:rPr>
+      </w:pPr>
+      <w:r>
+        <w:rPr>
+          <w:rFonts w:ascii="Courier New" w:eastAsia="Times New Roman" w:hAnsi="Courier New" w:cs="Courier New"/>
+          <w:sz w:val="20"/>
+          <w:szCs w:val="20"/>
+          <w:lang w:eastAsia="fr-FR"/>
+        </w:rPr>
+        <w:t xml:space="preserve">    ├── formatters.js</w:t>
+      </w:r>
+      <w:bookmarkStart w:id="0" w:name="_GoBack"/>
+      <w:bookmarkEnd w:id="0"/>
+    </w:p>
+    <w:p>
+      <w:pPr>
+        <w:tabs>
+          <w:tab w:val="left" w:pos="916"/>
+          <w:tab w:val="left" w:pos="1832"/>
+          <w:tab w:val="left" w:pos="2748"/>
+          <w:tab w:val="left" w:pos="3664"/>
+          <w:tab w:val="left" w:pos="4580"/>
+          <w:tab w:val="left" w:pos="5496"/>
+          <w:tab w:val="left" w:pos="6412"/>
+          <w:tab w:val="left" w:pos="7328"/>
+          <w:tab w:val="left" w:pos="8244"/>
+          <w:tab w:val="left" w:pos="9160"/>
+          <w:tab w:val="left" w:pos="10076"/>
+          <w:tab w:val="left" w:pos="10992"/>
+          <w:tab w:val="left" w:pos="11908"/>
+          <w:tab w:val="left" w:pos="12824"/>
+          <w:tab w:val="left" w:pos="13740"/>
+          <w:tab w:val="left" w:pos="14656"/>
+        </w:tabs>
+        <w:spacing w:after="0" w:line="240" w:lineRule="auto"/>
+        <w:rPr>
+          <w:rFonts w:ascii="Courier New" w:eastAsia="Times New Roman" w:hAnsi="Courier New" w:cs="Courier New"/>
+          <w:sz w:val="20"/>
+          <w:szCs w:val="20"/>
+          <w:lang w:eastAsia="fr-FR"/>
+        </w:rPr>
+      </w:pPr>
+      <w:r>
+        <w:rPr>
+          <w:rFonts w:ascii="Courier New" w:eastAsia="Times New Roman" w:hAnsi="Courier New" w:cs="Courier New"/>
+          <w:sz w:val="20"/>
+          <w:szCs w:val="20"/>
+          <w:lang w:eastAsia="fr-FR"/>
+        </w:rPr>
+        <w:t xml:space="preserve">    ├── constants.js</w:t>
+      </w:r>
+    </w:p>
+    <w:p>
+      <w:pPr>
+        <w:tabs>
+          <w:tab w:val="left" w:pos="916"/>
+          <w:tab w:val="left" w:pos="1832"/>
+          <w:tab w:val="left" w:pos="2748"/>
+          <w:tab w:val="left" w:pos="3664"/>
+          <w:tab w:val="left" w:pos="4580"/>
+          <w:tab w:val="left" w:pos="5496"/>
+          <w:tab w:val="left" w:pos="6412"/>
+          <w:tab w:val="left" w:pos="7328"/>
+          <w:tab w:val="left" w:pos="8244"/>
+          <w:tab w:val="left" w:pos="9160"/>
+          <w:tab w:val="left" w:pos="10076"/>
+          <w:tab w:val="left" w:pos="10992"/>
+          <w:tab w:val="left" w:pos="11908"/>
+          <w:tab w:val="left" w:pos="12824"/>
+          <w:tab w:val="left" w:pos="13740"/>
+          <w:tab w:val="left" w:pos="14656"/>
+        </w:tabs>
+        <w:spacing w:after="0" w:line="240" w:lineRule="auto"/>
+        <w:rPr>
+          <w:rFonts w:ascii="Courier New" w:eastAsia="Times New Roman" w:hAnsi="Courier New" w:cs="Courier New"/>
+          <w:sz w:val="20"/>
+          <w:szCs w:val="20"/>
+          <w:lang w:eastAsia="fr-FR"/>
+        </w:rPr>
+      </w:pPr>
+      <w:r>
+        <w:rPr>
+          <w:rFonts w:ascii="Courier New" w:eastAsia="Times New Roman" w:hAnsi="Courier New" w:cs="Courier New"/>
+          <w:sz w:val="20"/>
+          <w:szCs w:val="20"/>
           <w:lang w:eastAsia="fr-FR"/>
         </w:rPr>
         <w:t xml:space="preserve">    └── electionRules.js</w:t>
@@ -5307,6 +5578,7 @@
           <w:szCs w:val="24"/>
           <w:lang w:eastAsia="fr-FR"/>
         </w:rPr>
+        <w:lastRenderedPageBreak/>
         <w:t xml:space="preserve">Tu demandes </w:t>
       </w:r>
       <w:r>
@@ -5431,7 +5703,6 @@
           <w:szCs w:val="24"/>
           <w:lang w:eastAsia="fr-FR"/>
         </w:rPr>
-        <w:lastRenderedPageBreak/>
         <w:t xml:space="preserve">Tu </w:t>
       </w:r>
       <w:r>
@@ -6469,6 +6740,7 @@
           <w:szCs w:val="24"/>
           <w:lang w:eastAsia="fr-FR"/>
         </w:rPr>
+        <w:lastRenderedPageBreak/>
         <w:t xml:space="preserve">Toute proposition doit être </w:t>
       </w:r>
       <w:r>
@@ -6559,7 +6831,6 @@
           <w:szCs w:val="16"/>
           <w:lang w:eastAsia="fr-FR"/>
         </w:rPr>
-        <w:lastRenderedPageBreak/>
         <w:t>Haut du formulaire</w:t>
       </w:r>
     </w:p>

</xml_diff>